<commit_message>
thesis initial changes and starting point set
</commit_message>
<xml_diff>
--- a/src/site/chats/Bachelors' thesis - Copy.docx
+++ b/src/site/chats/Bachelors' thesis - Copy.docx
@@ -2,21 +2,920 @@
 <file path=word/document.xml><?xml version="1.0" encoding="utf-8"?>
 <w:document xmlns:wpc="http://schemas.microsoft.com/office/word/2010/wordprocessingCanvas" xmlns:cx="http://schemas.microsoft.com/office/drawing/2014/chartex" xmlns:cx1="http://schemas.microsoft.com/office/drawing/2015/9/8/chartex" xmlns:cx2="http://schemas.microsoft.com/office/drawing/2015/10/21/chartex" xmlns:cx3="http://schemas.microsoft.com/office/drawing/2016/5/9/chartex" xmlns:cx4="http://schemas.microsoft.com/office/drawing/2016/5/10/chartex" xmlns:cx5="http://schemas.microsoft.com/office/drawing/2016/5/11/chartex" xmlns:cx6="http://schemas.microsoft.com/office/drawing/2016/5/12/chartex" xmlns:cx7="http://schemas.microsoft.com/office/drawing/2016/5/13/chartex" xmlns:cx8="http://schemas.microsoft.com/office/drawing/2016/5/14/chartex" xmlns:mc="http://schemas.openxmlformats.org/markup-compatibility/2006" xmlns:aink="http://schemas.microsoft.com/office/drawing/2016/ink" xmlns:am3d="http://schemas.microsoft.com/office/drawing/2017/model3d" xmlns:o="urn:schemas-microsoft-com:office:office" xmlns:oel="http://schemas.microsoft.com/office/2019/extlst" xmlns:r="http://schemas.openxmlformats.org/officeDocument/2006/relationships" xmlns:m="http://schemas.openxmlformats.org/officeDocument/2006/math" xmlns:v="urn:schemas-microsoft-com:vml" xmlns:wp14="http://schemas.microsoft.com/office/word/2010/wordprocessingDrawing" xmlns:wp="http://schemas.openxmlformats.org/drawingml/2006/wordprocessingDrawing" xmlns:w10="urn:schemas-microsoft-com:office:word" xmlns:w="http://schemas.openxmlformats.org/wordprocessingml/2006/main" xmlns:w14="http://schemas.microsoft.com/office/word/2010/wordml" xmlns:w15="http://schemas.microsoft.com/office/word/2012/wordml" xmlns:w16cex="http://schemas.microsoft.com/office/word/2018/wordml/cex" xmlns:w16cid="http://schemas.microsoft.com/office/word/2016/wordml/cid" xmlns:w16="http://schemas.microsoft.com/office/word/2018/wordml" xmlns:w16du="http://schemas.microsoft.com/office/word/2023/wordml/word16du" xmlns:w16sdtdh="http://schemas.microsoft.com/office/word/2020/wordml/sdtdatahash" xmlns:w16se="http://schemas.microsoft.com/office/word/2015/wordml/symex" xmlns:wpg="http://schemas.microsoft.com/office/word/2010/wordprocessingGroup" xmlns:wpi="http://schemas.microsoft.com/office/word/2010/wordprocessingInk" xmlns:wne="http://schemas.microsoft.com/office/word/2006/wordml" xmlns:wps="http://schemas.microsoft.com/office/word/2010/wordprocessingShape" mc:Ignorable="w14 w15 w16se w16cid w16 w16cex w16sdtdh w16du wp14">
   <w:body>
-    <w:bookmarkStart w:id="0" w:name="_Toc172397655" w:displacedByCustomXml="next"/>
+    <w:p>
+      <w:pPr>
+        <w:jc w:val="center"/>
+        <w:rPr>
+          <w:rFonts w:cs="Calibri"/>
+          <w:sz w:val="36"/>
+          <w:szCs w:val="32"/>
+          <w:u w:val="single"/>
+          <w:lang w:val="el-GR"/>
+          <w14:shadow w14:blurRad="38100" w14:dist="19050" w14:dir="2700000" w14:sx="100000" w14:sy="100000" w14:kx="0" w14:ky="0" w14:algn="tl">
+            <w14:schemeClr w14:val="dk1">
+              <w14:alpha w14:val="60000"/>
+            </w14:schemeClr>
+          </w14:shadow>
+          <w14:textOutline w14:w="0" w14:cap="flat" w14:cmpd="sng" w14:algn="ctr">
+            <w14:noFill/>
+            <w14:prstDash w14:val="solid"/>
+            <w14:round/>
+          </w14:textOutline>
+        </w:rPr>
+      </w:pPr>
+      <w:r>
+        <w:rPr>
+          <w:rFonts w:cs="Calibri"/>
+          <w:sz w:val="36"/>
+          <w:szCs w:val="32"/>
+          <w:u w:val="single"/>
+          <w:lang w:val="el-GR"/>
+          <w14:shadow w14:blurRad="38100" w14:dist="19050" w14:dir="2700000" w14:sx="100000" w14:sy="100000" w14:kx="0" w14:ky="0" w14:algn="tl">
+            <w14:schemeClr w14:val="dk1">
+              <w14:alpha w14:val="60000"/>
+            </w14:schemeClr>
+          </w14:shadow>
+          <w14:textOutline w14:w="0" w14:cap="flat" w14:cmpd="sng" w14:algn="ctr">
+            <w14:noFill/>
+            <w14:prstDash w14:val="solid"/>
+            <w14:round/>
+          </w14:textOutline>
+        </w:rPr>
+        <w:t>ΟΙΚΟΝΟΜΙΚΟ ΠΑΝΕΠΙΣΤΗΜΙΟ ΑΘΗΝΩΝ</w:t>
+      </w:r>
+    </w:p>
+    <w:p>
+      <w:pPr>
+        <w:jc w:val="center"/>
+        <w:rPr>
+          <w:sz w:val="32"/>
+          <w:szCs w:val="28"/>
+        </w:rPr>
+      </w:pPr>
+      <w:r>
+        <w:rPr>
+          <w:noProof/>
+          <w:sz w:val="32"/>
+          <w:szCs w:val="28"/>
+          <w:lang w:val="el-GR"/>
+        </w:rPr>
+        <w:drawing>
+          <wp:inline distT="0" distB="0" distL="0" distR="0" wp14:anchorId="6AD373A6" wp14:editId="4D0886C3">
+            <wp:extent cx="793750" cy="714375"/>
+            <wp:effectExtent l="0" t="0" r="6350" b="9525"/>
+            <wp:docPr id="6970083" name="Picture 1" descr="A coin with a head on it&#10;&#10;Description automatically generated"/>
+            <wp:cNvGraphicFramePr>
+              <a:graphicFrameLocks xmlns:a="http://schemas.openxmlformats.org/drawingml/2006/main" noChangeAspect="1"/>
+            </wp:cNvGraphicFramePr>
+            <a:graphic xmlns:a="http://schemas.openxmlformats.org/drawingml/2006/main">
+              <a:graphicData uri="http://schemas.openxmlformats.org/drawingml/2006/picture">
+                <pic:pic xmlns:pic="http://schemas.openxmlformats.org/drawingml/2006/picture">
+                  <pic:nvPicPr>
+                    <pic:cNvPr id="6970083" name="Picture 1" descr="A coin with a head on it&#10;&#10;Description automatically generated"/>
+                    <pic:cNvPicPr/>
+                  </pic:nvPicPr>
+                  <pic:blipFill>
+                    <a:blip r:embed="rId8"/>
+                    <a:stretch>
+                      <a:fillRect/>
+                    </a:stretch>
+                  </pic:blipFill>
+                  <pic:spPr>
+                    <a:xfrm>
+                      <a:off x="0" y="0"/>
+                      <a:ext cx="793863" cy="714477"/>
+                    </a:xfrm>
+                    <a:prstGeom prst="rect">
+                      <a:avLst/>
+                    </a:prstGeom>
+                  </pic:spPr>
+                </pic:pic>
+              </a:graphicData>
+            </a:graphic>
+          </wp:inline>
+        </w:drawing>
+      </w:r>
+    </w:p>
+    <w:p>
+      <w:pPr>
+        <w:jc w:val="center"/>
+        <w:rPr>
+          <w:rFonts w:cs="Calibri"/>
+          <w:sz w:val="32"/>
+          <w:szCs w:val="28"/>
+          <w:lang w:val="el-GR"/>
+          <w14:shadow w14:blurRad="38100" w14:dist="19050" w14:dir="2700000" w14:sx="100000" w14:sy="100000" w14:kx="0" w14:ky="0" w14:algn="tl">
+            <w14:schemeClr w14:val="dk1">
+              <w14:alpha w14:val="60000"/>
+            </w14:schemeClr>
+          </w14:shadow>
+          <w14:textOutline w14:w="0" w14:cap="flat" w14:cmpd="sng" w14:algn="ctr">
+            <w14:noFill/>
+            <w14:prstDash w14:val="solid"/>
+            <w14:round/>
+          </w14:textOutline>
+        </w:rPr>
+      </w:pPr>
+      <w:r>
+        <w:rPr>
+          <w:rFonts w:cs="Calibri"/>
+          <w:sz w:val="32"/>
+          <w:szCs w:val="28"/>
+          <w:lang w:val="el-GR"/>
+          <w14:shadow w14:blurRad="38100" w14:dist="19050" w14:dir="2700000" w14:sx="100000" w14:sy="100000" w14:kx="0" w14:ky="0" w14:algn="tl">
+            <w14:schemeClr w14:val="dk1">
+              <w14:alpha w14:val="60000"/>
+            </w14:schemeClr>
+          </w14:shadow>
+          <w14:textOutline w14:w="0" w14:cap="flat" w14:cmpd="sng" w14:algn="ctr">
+            <w14:noFill/>
+            <w14:prstDash w14:val="solid"/>
+            <w14:round/>
+          </w14:textOutline>
+        </w:rPr>
+        <w:t>ΤΜΗΜΑ ΠΛΗΡΟΦΟΡΙΚΗΣ</w:t>
+      </w:r>
+    </w:p>
+    <w:p>
+      <w:pPr>
+        <w:jc w:val="center"/>
+        <w:rPr>
+          <w:rFonts w:cs="Calibri"/>
+          <w:sz w:val="32"/>
+          <w:szCs w:val="28"/>
+          <w:lang w:val="el-GR"/>
+          <w14:shadow w14:blurRad="38100" w14:dist="19050" w14:dir="2700000" w14:sx="100000" w14:sy="100000" w14:kx="0" w14:ky="0" w14:algn="tl">
+            <w14:schemeClr w14:val="dk1">
+              <w14:alpha w14:val="60000"/>
+            </w14:schemeClr>
+          </w14:shadow>
+          <w14:textOutline w14:w="0" w14:cap="flat" w14:cmpd="sng" w14:algn="ctr">
+            <w14:noFill/>
+            <w14:prstDash w14:val="solid"/>
+            <w14:round/>
+          </w14:textOutline>
+        </w:rPr>
+      </w:pPr>
+      <w:r>
+        <w:rPr>
+          <w:rFonts w:cs="Calibri"/>
+          <w:sz w:val="32"/>
+          <w:szCs w:val="28"/>
+          <w:lang w:val="el-GR"/>
+          <w14:shadow w14:blurRad="38100" w14:dist="19050" w14:dir="2700000" w14:sx="100000" w14:sy="100000" w14:kx="0" w14:ky="0" w14:algn="tl">
+            <w14:schemeClr w14:val="dk1">
+              <w14:alpha w14:val="60000"/>
+            </w14:schemeClr>
+          </w14:shadow>
+          <w14:textOutline w14:w="0" w14:cap="flat" w14:cmpd="sng" w14:algn="ctr">
+            <w14:noFill/>
+            <w14:prstDash w14:val="solid"/>
+            <w14:round/>
+          </w14:textOutline>
+        </w:rPr>
+        <w:t>ΠΤΥΧΙΑΚΗ ΕΡΓΑΣΙΑ</w:t>
+      </w:r>
+    </w:p>
+    <w:p>
+      <w:pPr>
+        <w:jc w:val="center"/>
+        <w:rPr>
+          <w:sz w:val="48"/>
+          <w:szCs w:val="44"/>
+          <w:lang w:val="el-GR"/>
+        </w:rPr>
+      </w:pPr>
+    </w:p>
+    <w:p>
+      <w:pPr>
+        <w:jc w:val="center"/>
+        <w:rPr>
+          <w:rFonts w:cs="Calibri"/>
+          <w:sz w:val="36"/>
+          <w:szCs w:val="32"/>
+          <w:u w:val="single"/>
+          <w:lang w:val="el-GR"/>
+          <w14:shadow w14:blurRad="38100" w14:dist="19050" w14:dir="2700000" w14:sx="100000" w14:sy="100000" w14:kx="0" w14:ky="0" w14:algn="tl">
+            <w14:schemeClr w14:val="dk1">
+              <w14:alpha w14:val="60000"/>
+            </w14:schemeClr>
+          </w14:shadow>
+          <w14:textOutline w14:w="0" w14:cap="flat" w14:cmpd="sng" w14:algn="ctr">
+            <w14:noFill/>
+            <w14:prstDash w14:val="solid"/>
+            <w14:round/>
+          </w14:textOutline>
+        </w:rPr>
+      </w:pPr>
+      <w:r>
+        <w:rPr>
+          <w:rFonts w:cs="Calibri"/>
+          <w:sz w:val="36"/>
+          <w:szCs w:val="32"/>
+          <w:u w:val="single"/>
+          <w:lang w:val="el-GR"/>
+          <w14:shadow w14:blurRad="38100" w14:dist="19050" w14:dir="2700000" w14:sx="100000" w14:sy="100000" w14:kx="0" w14:ky="0" w14:algn="tl">
+            <w14:schemeClr w14:val="dk1">
+              <w14:alpha w14:val="60000"/>
+            </w14:schemeClr>
+          </w14:shadow>
+          <w14:textOutline w14:w="0" w14:cap="flat" w14:cmpd="sng" w14:algn="ctr">
+            <w14:noFill/>
+            <w14:prstDash w14:val="solid"/>
+            <w14:round/>
+          </w14:textOutline>
+        </w:rPr>
+        <w:t>ΑΞΙΟΠΟΙΗΣΗ ΜΕΓΑΛΩΝ ΓΛΩΣΣΙΚΩΝ ΜΟΝΤΕΛΩΝ ΓΙΑ ΤΗΝ ΑΝΑΠΤΥΞΗ ΑΥΤΟΜΑΤΩΝ ΕΛΕΓΧΩΝ ΑΠΟΔΟΧΗΣ ΛΟΓΙΣΜΙΚΟΥ</w:t>
+      </w:r>
+    </w:p>
+    <w:p>
+      <w:pPr>
+        <w:jc w:val="center"/>
+        <w:rPr>
+          <w:sz w:val="36"/>
+          <w:szCs w:val="32"/>
+          <w:u w:val="single"/>
+          <w:shd w:val="clear" w:color="auto" w:fill="FFFFFF"/>
+          <w:lang w:val="el-GR"/>
+        </w:rPr>
+      </w:pPr>
+    </w:p>
+    <w:p>
+      <w:pPr>
+        <w:jc w:val="center"/>
+        <w:rPr>
+          <w:rFonts w:cs="Calibri"/>
+          <w:sz w:val="32"/>
+          <w:szCs w:val="28"/>
+          <w:lang w:val="el-GR"/>
+          <w14:shadow w14:blurRad="38100" w14:dist="19050" w14:dir="2700000" w14:sx="100000" w14:sy="100000" w14:kx="0" w14:ky="0" w14:algn="tl">
+            <w14:schemeClr w14:val="dk1">
+              <w14:alpha w14:val="60000"/>
+            </w14:schemeClr>
+          </w14:shadow>
+          <w14:textOutline w14:w="0" w14:cap="flat" w14:cmpd="sng" w14:algn="ctr">
+            <w14:noFill/>
+            <w14:prstDash w14:val="solid"/>
+            <w14:round/>
+          </w14:textOutline>
+        </w:rPr>
+      </w:pPr>
+      <w:r>
+        <w:rPr>
+          <w:rFonts w:cs="Calibri"/>
+          <w:sz w:val="32"/>
+          <w:szCs w:val="28"/>
+          <w:lang w:val="el-GR"/>
+          <w14:shadow w14:blurRad="38100" w14:dist="19050" w14:dir="2700000" w14:sx="100000" w14:sy="100000" w14:kx="0" w14:ky="0" w14:algn="tl">
+            <w14:schemeClr w14:val="dk1">
+              <w14:alpha w14:val="60000"/>
+            </w14:schemeClr>
+          </w14:shadow>
+          <w14:textOutline w14:w="0" w14:cap="flat" w14:cmpd="sng" w14:algn="ctr">
+            <w14:noFill/>
+            <w14:prstDash w14:val="solid"/>
+            <w14:round/>
+          </w14:textOutline>
+        </w:rPr>
+        <w:t>ΠΛΑΤΙΑΣ ΚΩΝΣΤΑΝΤΙΝΟΣ</w:t>
+      </w:r>
+    </w:p>
+    <w:p>
+      <w:pPr>
+        <w:jc w:val="center"/>
+        <w:rPr>
+          <w:rFonts w:cs="Calibri"/>
+          <w:sz w:val="32"/>
+          <w:szCs w:val="28"/>
+          <w:lang w:val="el-GR"/>
+          <w14:shadow w14:blurRad="38100" w14:dist="19050" w14:dir="2700000" w14:sx="100000" w14:sy="100000" w14:kx="0" w14:ky="0" w14:algn="tl">
+            <w14:schemeClr w14:val="dk1">
+              <w14:alpha w14:val="60000"/>
+            </w14:schemeClr>
+          </w14:shadow>
+          <w14:textOutline w14:w="0" w14:cap="flat" w14:cmpd="sng" w14:algn="ctr">
+            <w14:noFill/>
+            <w14:prstDash w14:val="solid"/>
+            <w14:round/>
+          </w14:textOutline>
+        </w:rPr>
+      </w:pPr>
+      <w:r>
+        <w:rPr>
+          <w:rFonts w:cs="Calibri"/>
+          <w:sz w:val="32"/>
+          <w:szCs w:val="28"/>
+          <w:lang w:val="el-GR"/>
+          <w14:shadow w14:blurRad="38100" w14:dist="19050" w14:dir="2700000" w14:sx="100000" w14:sy="100000" w14:kx="0" w14:ky="0" w14:algn="tl">
+            <w14:schemeClr w14:val="dk1">
+              <w14:alpha w14:val="60000"/>
+            </w14:schemeClr>
+          </w14:shadow>
+          <w14:textOutline w14:w="0" w14:cap="flat" w14:cmpd="sng" w14:algn="ctr">
+            <w14:noFill/>
+            <w14:prstDash w14:val="solid"/>
+            <w14:round/>
+          </w14:textOutline>
+        </w:rPr>
+        <w:t>ΑΡΙΘΜΟΣ ΜΗΤΡΩΟΥ: P3200157</w:t>
+      </w:r>
+    </w:p>
+    <w:p>
+      <w:pPr>
+        <w:jc w:val="center"/>
+        <w:rPr>
+          <w:sz w:val="28"/>
+          <w:szCs w:val="24"/>
+          <w:shd w:val="clear" w:color="auto" w:fill="FFFFFF"/>
+          <w:lang w:val="el-GR"/>
+        </w:rPr>
+      </w:pPr>
+    </w:p>
+    <w:p>
+      <w:pPr>
+        <w:jc w:val="center"/>
+        <w:rPr>
+          <w:rFonts w:cs="Calibri"/>
+          <w:sz w:val="32"/>
+          <w:szCs w:val="28"/>
+          <w:lang w:val="el-GR"/>
+          <w14:shadow w14:blurRad="38100" w14:dist="19050" w14:dir="2700000" w14:sx="100000" w14:sy="100000" w14:kx="0" w14:ky="0" w14:algn="tl">
+            <w14:schemeClr w14:val="dk1">
+              <w14:alpha w14:val="60000"/>
+            </w14:schemeClr>
+          </w14:shadow>
+          <w14:textOutline w14:w="0" w14:cap="flat" w14:cmpd="sng" w14:algn="ctr">
+            <w14:noFill/>
+            <w14:prstDash w14:val="solid"/>
+            <w14:round/>
+          </w14:textOutline>
+        </w:rPr>
+      </w:pPr>
+      <w:r>
+        <w:rPr>
+          <w:rFonts w:cs="Calibri"/>
+          <w:sz w:val="32"/>
+          <w:szCs w:val="28"/>
+          <w:u w:val="single"/>
+          <w:lang w:val="el-GR"/>
+          <w14:shadow w14:blurRad="38100" w14:dist="19050" w14:dir="2700000" w14:sx="100000" w14:sy="100000" w14:kx="0" w14:ky="0" w14:algn="tl">
+            <w14:schemeClr w14:val="dk1">
+              <w14:alpha w14:val="60000"/>
+            </w14:schemeClr>
+          </w14:shadow>
+          <w14:textOutline w14:w="0" w14:cap="flat" w14:cmpd="sng" w14:algn="ctr">
+            <w14:noFill/>
+            <w14:prstDash w14:val="solid"/>
+            <w14:round/>
+          </w14:textOutline>
+        </w:rPr>
+        <w:t>ΕΠΙΒΛΕΠΩΝ ΚΑΘΗΓΗΤΗΣ:</w:t>
+      </w:r>
+      <w:r>
+        <w:rPr>
+          <w:rFonts w:cs="Calibri"/>
+          <w:sz w:val="32"/>
+          <w:szCs w:val="28"/>
+          <w:lang w:val="el-GR"/>
+          <w14:shadow w14:blurRad="38100" w14:dist="19050" w14:dir="2700000" w14:sx="100000" w14:sy="100000" w14:kx="0" w14:ky="0" w14:algn="tl">
+            <w14:schemeClr w14:val="dk1">
+              <w14:alpha w14:val="60000"/>
+            </w14:schemeClr>
+          </w14:shadow>
+          <w14:textOutline w14:w="0" w14:cap="flat" w14:cmpd="sng" w14:algn="ctr">
+            <w14:noFill/>
+            <w14:prstDash w14:val="solid"/>
+            <w14:round/>
+          </w14:textOutline>
+        </w:rPr>
+        <w:br/>
+        <w:t>ΔΙΑΜΑΝΤΙΔΗΣ ΝΙΚΟΛΑΟΣ</w:t>
+      </w:r>
+    </w:p>
+    <w:p>
+      <w:pPr>
+        <w:rPr>
+          <w:sz w:val="32"/>
+          <w:szCs w:val="28"/>
+          <w:lang w:val="el-GR"/>
+        </w:rPr>
+      </w:pPr>
+    </w:p>
+    <w:p>
+      <w:pPr>
+        <w:jc w:val="center"/>
+        <w:rPr>
+          <w:rFonts w:cs="Calibri"/>
+          <w:sz w:val="32"/>
+          <w:szCs w:val="28"/>
+          <w:lang w:val="el-GR"/>
+          <w14:shadow w14:blurRad="38100" w14:dist="19050" w14:dir="2700000" w14:sx="100000" w14:sy="100000" w14:kx="0" w14:ky="0" w14:algn="tl">
+            <w14:schemeClr w14:val="dk1">
+              <w14:alpha w14:val="60000"/>
+            </w14:schemeClr>
+          </w14:shadow>
+          <w14:textOutline w14:w="0" w14:cap="flat" w14:cmpd="sng" w14:algn="ctr">
+            <w14:noFill/>
+            <w14:prstDash w14:val="solid"/>
+            <w14:round/>
+          </w14:textOutline>
+        </w:rPr>
+      </w:pPr>
+      <w:r>
+        <w:rPr>
+          <w:rFonts w:cs="Calibri"/>
+          <w:sz w:val="32"/>
+          <w:szCs w:val="28"/>
+          <w:lang w:val="el-GR"/>
+          <w14:shadow w14:blurRad="38100" w14:dist="19050" w14:dir="2700000" w14:sx="100000" w14:sy="100000" w14:kx="0" w14:ky="0" w14:algn="tl">
+            <w14:schemeClr w14:val="dk1">
+              <w14:alpha w14:val="60000"/>
+            </w14:schemeClr>
+          </w14:shadow>
+          <w14:textOutline w14:w="0" w14:cap="flat" w14:cmpd="sng" w14:algn="ctr">
+            <w14:noFill/>
+            <w14:prstDash w14:val="solid"/>
+            <w14:round/>
+          </w14:textOutline>
+        </w:rPr>
+        <w:t xml:space="preserve">ΑΘΗΝΑ, </w:t>
+      </w:r>
+      <w:r>
+        <w:rPr>
+          <w:rFonts w:cs="Calibri"/>
+          <w:sz w:val="32"/>
+          <w:szCs w:val="28"/>
+          <w:lang w:val="el-GR"/>
+          <w14:shadow w14:blurRad="38100" w14:dist="19050" w14:dir="2700000" w14:sx="100000" w14:sy="100000" w14:kx="0" w14:ky="0" w14:algn="tl">
+            <w14:schemeClr w14:val="dk1">
+              <w14:alpha w14:val="60000"/>
+            </w14:schemeClr>
+          </w14:shadow>
+          <w14:textOutline w14:w="0" w14:cap="flat" w14:cmpd="sng" w14:algn="ctr">
+            <w14:noFill/>
+            <w14:prstDash w14:val="solid"/>
+            <w14:round/>
+          </w14:textOutline>
+        </w:rPr>
+        <w:t>ΑΥΓΟΥΣΤΟΣ</w:t>
+      </w:r>
+      <w:r>
+        <w:rPr>
+          <w:rFonts w:cs="Calibri"/>
+          <w:sz w:val="32"/>
+          <w:szCs w:val="28"/>
+          <w:lang w:val="el-GR"/>
+          <w14:shadow w14:blurRad="38100" w14:dist="19050" w14:dir="2700000" w14:sx="100000" w14:sy="100000" w14:kx="0" w14:ky="0" w14:algn="tl">
+            <w14:schemeClr w14:val="dk1">
+              <w14:alpha w14:val="60000"/>
+            </w14:schemeClr>
+          </w14:shadow>
+          <w14:textOutline w14:w="0" w14:cap="flat" w14:cmpd="sng" w14:algn="ctr">
+            <w14:noFill/>
+            <w14:prstDash w14:val="solid"/>
+            <w14:round/>
+          </w14:textOutline>
+        </w:rPr>
+        <w:t xml:space="preserve"> </w:t>
+      </w:r>
+      <w:r>
+        <w:rPr>
+          <w:rFonts w:cs="Calibri"/>
+          <w:sz w:val="32"/>
+          <w:szCs w:val="28"/>
+          <w:lang w:val="el-GR"/>
+          <w14:shadow w14:blurRad="38100" w14:dist="19050" w14:dir="2700000" w14:sx="100000" w14:sy="100000" w14:kx="0" w14:ky="0" w14:algn="tl">
+            <w14:schemeClr w14:val="dk1">
+              <w14:alpha w14:val="60000"/>
+            </w14:schemeClr>
+          </w14:shadow>
+          <w14:textOutline w14:w="0" w14:cap="flat" w14:cmpd="sng" w14:algn="ctr">
+            <w14:noFill/>
+            <w14:prstDash w14:val="solid"/>
+            <w14:round/>
+          </w14:textOutline>
+        </w:rPr>
+        <w:t>2024</w:t>
+      </w:r>
+    </w:p>
+    <w:p>
+      <w:pPr>
+        <w:suppressAutoHyphens/>
+        <w:spacing w:after="0" w:line="240" w:lineRule="auto"/>
+        <w:jc w:val="center"/>
+        <w:rPr>
+          <w:rFonts w:ascii="Times New Roman" w:eastAsia="Times New Roman" w:hAnsi="Times New Roman" w:cs="Times New Roman"/>
+          <w:kern w:val="1"/>
+          <w:szCs w:val="24"/>
+          <w:lang w:val="el-GR" w:eastAsia="el-GR"/>
+          <w14:ligatures w14:val="none"/>
+        </w:rPr>
+      </w:pPr>
+    </w:p>
+    <w:p>
+      <w:pPr>
+        <w:suppressAutoHyphens/>
+        <w:spacing w:after="0" w:line="240" w:lineRule="auto"/>
+        <w:jc w:val="center"/>
+        <w:rPr>
+          <w:rFonts w:ascii="Times New Roman" w:eastAsia="Times New Roman" w:hAnsi="Times New Roman" w:cs="Times New Roman"/>
+          <w:kern w:val="1"/>
+          <w:szCs w:val="24"/>
+          <w:lang w:val="el-GR" w:eastAsia="el-GR"/>
+          <w14:ligatures w14:val="none"/>
+        </w:rPr>
+      </w:pPr>
+    </w:p>
+    <w:p>
+      <w:pPr>
+        <w:suppressAutoHyphens/>
+        <w:spacing w:after="0" w:line="240" w:lineRule="auto"/>
+        <w:jc w:val="center"/>
+        <w:rPr>
+          <w:rFonts w:ascii="Times New Roman" w:eastAsia="Times New Roman" w:hAnsi="Times New Roman" w:cs="Times New Roman"/>
+          <w:kern w:val="1"/>
+          <w:szCs w:val="24"/>
+          <w:lang w:val="el-GR" w:eastAsia="el-GR"/>
+          <w14:ligatures w14:val="none"/>
+        </w:rPr>
+      </w:pPr>
+    </w:p>
+    <w:p>
+      <w:pPr>
+        <w:suppressAutoHyphens/>
+        <w:spacing w:after="0" w:line="240" w:lineRule="auto"/>
+        <w:jc w:val="center"/>
+        <w:rPr>
+          <w:rFonts w:ascii="Times New Roman" w:eastAsia="Times New Roman" w:hAnsi="Times New Roman" w:cs="Times New Roman"/>
+          <w:kern w:val="1"/>
+          <w:szCs w:val="24"/>
+          <w:lang w:val="el-GR" w:eastAsia="el-GR"/>
+          <w14:ligatures w14:val="none"/>
+        </w:rPr>
+      </w:pPr>
+    </w:p>
+    <w:p>
+      <w:pPr>
+        <w:suppressAutoHyphens/>
+        <w:spacing w:after="0" w:line="240" w:lineRule="auto"/>
+        <w:jc w:val="center"/>
+        <w:rPr>
+          <w:rFonts w:ascii="Times New Roman" w:eastAsia="Times New Roman" w:hAnsi="Times New Roman" w:cs="Times New Roman"/>
+          <w:kern w:val="1"/>
+          <w:szCs w:val="24"/>
+          <w:lang w:val="el-GR" w:eastAsia="el-GR"/>
+          <w14:ligatures w14:val="none"/>
+        </w:rPr>
+      </w:pPr>
+    </w:p>
+    <w:p>
+      <w:pPr>
+        <w:suppressAutoHyphens/>
+        <w:spacing w:after="0" w:line="240" w:lineRule="auto"/>
+        <w:jc w:val="center"/>
+        <w:rPr>
+          <w:rFonts w:ascii="Times New Roman" w:eastAsia="Times New Roman" w:hAnsi="Times New Roman" w:cs="Times New Roman"/>
+          <w:kern w:val="1"/>
+          <w:szCs w:val="24"/>
+          <w:lang w:val="el-GR" w:eastAsia="el-GR"/>
+          <w14:ligatures w14:val="none"/>
+        </w:rPr>
+      </w:pPr>
+    </w:p>
+    <w:p>
+      <w:pPr>
+        <w:suppressAutoHyphens/>
+        <w:spacing w:after="0" w:line="240" w:lineRule="auto"/>
+        <w:jc w:val="center"/>
+        <w:rPr>
+          <w:rFonts w:ascii="Times New Roman" w:eastAsia="Times New Roman" w:hAnsi="Times New Roman" w:cs="Times New Roman"/>
+          <w:kern w:val="1"/>
+          <w:szCs w:val="24"/>
+          <w:lang w:val="el-GR" w:eastAsia="el-GR"/>
+          <w14:ligatures w14:val="none"/>
+        </w:rPr>
+      </w:pPr>
+    </w:p>
+    <w:p>
+      <w:pPr>
+        <w:suppressAutoHyphens/>
+        <w:spacing w:after="0" w:line="240" w:lineRule="auto"/>
+        <w:jc w:val="center"/>
+        <w:rPr>
+          <w:rFonts w:ascii="Times New Roman" w:eastAsia="Times New Roman" w:hAnsi="Times New Roman" w:cs="Times New Roman"/>
+          <w:kern w:val="1"/>
+          <w:szCs w:val="24"/>
+          <w:lang w:val="el-GR" w:eastAsia="el-GR"/>
+          <w14:ligatures w14:val="none"/>
+        </w:rPr>
+      </w:pPr>
+    </w:p>
+    <w:p>
+      <w:pPr>
+        <w:suppressAutoHyphens/>
+        <w:spacing w:after="0" w:line="240" w:lineRule="auto"/>
+        <w:jc w:val="center"/>
+        <w:rPr>
+          <w:rFonts w:ascii="Times New Roman" w:eastAsia="Times New Roman" w:hAnsi="Times New Roman" w:cs="Times New Roman"/>
+          <w:kern w:val="1"/>
+          <w:szCs w:val="24"/>
+          <w:lang w:val="el-GR" w:eastAsia="el-GR"/>
+          <w14:ligatures w14:val="none"/>
+        </w:rPr>
+      </w:pPr>
+    </w:p>
+    <w:p>
+      <w:pPr>
+        <w:suppressAutoHyphens/>
+        <w:spacing w:after="0" w:line="240" w:lineRule="auto"/>
+        <w:jc w:val="center"/>
+        <w:rPr>
+          <w:rFonts w:ascii="Times New Roman" w:eastAsia="Times New Roman" w:hAnsi="Times New Roman" w:cs="Times New Roman"/>
+          <w:kern w:val="1"/>
+          <w:szCs w:val="24"/>
+          <w:lang w:val="el-GR" w:eastAsia="el-GR"/>
+          <w14:ligatures w14:val="none"/>
+        </w:rPr>
+      </w:pPr>
+    </w:p>
+    <w:p>
+      <w:pPr>
+        <w:suppressAutoHyphens/>
+        <w:spacing w:after="0" w:line="240" w:lineRule="auto"/>
+        <w:jc w:val="center"/>
+        <w:rPr>
+          <w:rFonts w:ascii="Times New Roman" w:eastAsia="Times New Roman" w:hAnsi="Times New Roman" w:cs="Times New Roman"/>
+          <w:kern w:val="1"/>
+          <w:szCs w:val="24"/>
+          <w:lang w:val="el-GR" w:eastAsia="el-GR"/>
+          <w14:ligatures w14:val="none"/>
+        </w:rPr>
+      </w:pPr>
+    </w:p>
+    <w:p>
+      <w:pPr>
+        <w:suppressAutoHyphens/>
+        <w:spacing w:after="0" w:line="240" w:lineRule="auto"/>
+        <w:jc w:val="center"/>
+        <w:rPr>
+          <w:rFonts w:ascii="Times New Roman" w:eastAsia="Times New Roman" w:hAnsi="Times New Roman" w:cs="Times New Roman"/>
+          <w:kern w:val="1"/>
+          <w:szCs w:val="24"/>
+          <w:lang w:val="el-GR" w:eastAsia="el-GR"/>
+          <w14:ligatures w14:val="none"/>
+        </w:rPr>
+      </w:pPr>
+    </w:p>
+    <w:p>
+      <w:pPr>
+        <w:suppressAutoHyphens/>
+        <w:spacing w:after="0" w:line="240" w:lineRule="auto"/>
+        <w:jc w:val="center"/>
+        <w:rPr>
+          <w:rFonts w:ascii="Times New Roman" w:eastAsia="Times New Roman" w:hAnsi="Times New Roman" w:cs="Times New Roman"/>
+          <w:kern w:val="1"/>
+          <w:szCs w:val="24"/>
+          <w:lang w:val="el-GR" w:eastAsia="el-GR"/>
+          <w14:ligatures w14:val="none"/>
+        </w:rPr>
+      </w:pPr>
+    </w:p>
+    <w:p>
+      <w:pPr>
+        <w:suppressAutoHyphens/>
+        <w:spacing w:after="0" w:line="240" w:lineRule="auto"/>
+        <w:jc w:val="center"/>
+        <w:rPr>
+          <w:rFonts w:ascii="Times New Roman" w:eastAsia="Times New Roman" w:hAnsi="Times New Roman" w:cs="Times New Roman"/>
+          <w:kern w:val="1"/>
+          <w:szCs w:val="24"/>
+          <w:lang w:val="el-GR" w:eastAsia="el-GR"/>
+          <w14:ligatures w14:val="none"/>
+        </w:rPr>
+      </w:pPr>
+    </w:p>
+    <w:p>
+      <w:pPr>
+        <w:suppressAutoHyphens/>
+        <w:spacing w:after="0" w:line="240" w:lineRule="auto"/>
+        <w:jc w:val="center"/>
+        <w:rPr>
+          <w:rFonts w:ascii="Times New Roman" w:eastAsia="Times New Roman" w:hAnsi="Times New Roman" w:cs="Times New Roman"/>
+          <w:kern w:val="1"/>
+          <w:szCs w:val="24"/>
+          <w:lang w:val="el-GR" w:eastAsia="el-GR"/>
+          <w14:ligatures w14:val="none"/>
+        </w:rPr>
+      </w:pPr>
+    </w:p>
+    <w:p>
+      <w:pPr>
+        <w:suppressAutoHyphens/>
+        <w:spacing w:after="0" w:line="240" w:lineRule="auto"/>
+        <w:jc w:val="center"/>
+        <w:rPr>
+          <w:rFonts w:ascii="Times New Roman" w:eastAsia="Times New Roman" w:hAnsi="Times New Roman" w:cs="Times New Roman"/>
+          <w:kern w:val="1"/>
+          <w:szCs w:val="24"/>
+          <w:lang w:val="el-GR" w:eastAsia="el-GR"/>
+          <w14:ligatures w14:val="none"/>
+        </w:rPr>
+      </w:pPr>
+    </w:p>
+    <w:p>
+      <w:pPr>
+        <w:suppressAutoHyphens/>
+        <w:spacing w:after="0" w:line="240" w:lineRule="auto"/>
+        <w:jc w:val="center"/>
+        <w:rPr>
+          <w:rFonts w:ascii="Times New Roman" w:eastAsia="Times New Roman" w:hAnsi="Times New Roman" w:cs="Times New Roman"/>
+          <w:kern w:val="1"/>
+          <w:szCs w:val="24"/>
+          <w:lang w:val="el-GR" w:eastAsia="el-GR"/>
+          <w14:ligatures w14:val="none"/>
+        </w:rPr>
+      </w:pPr>
+    </w:p>
+    <w:p>
+      <w:pPr>
+        <w:suppressAutoHyphens/>
+        <w:spacing w:after="0" w:line="240" w:lineRule="auto"/>
+        <w:jc w:val="center"/>
+        <w:rPr>
+          <w:rFonts w:ascii="Times New Roman" w:eastAsia="Times New Roman" w:hAnsi="Times New Roman" w:cs="Times New Roman"/>
+          <w:kern w:val="1"/>
+          <w:szCs w:val="24"/>
+          <w:lang w:val="el-GR" w:eastAsia="el-GR"/>
+          <w14:ligatures w14:val="none"/>
+        </w:rPr>
+      </w:pPr>
+    </w:p>
+    <w:p>
+      <w:pPr>
+        <w:suppressAutoHyphens/>
+        <w:spacing w:after="0" w:line="240" w:lineRule="auto"/>
+        <w:jc w:val="center"/>
+        <w:rPr>
+          <w:rFonts w:ascii="Times New Roman" w:eastAsia="Times New Roman" w:hAnsi="Times New Roman" w:cs="Times New Roman"/>
+          <w:kern w:val="1"/>
+          <w:szCs w:val="24"/>
+          <w:lang w:val="el-GR" w:eastAsia="el-GR"/>
+          <w14:ligatures w14:val="none"/>
+        </w:rPr>
+      </w:pPr>
+    </w:p>
+    <w:p>
+      <w:pPr>
+        <w:jc w:val="center"/>
+        <w:rPr>
+          <w:lang w:val="el-GR" w:eastAsia="el-GR"/>
+        </w:rPr>
+      </w:pPr>
+      <w:r>
+        <w:rPr>
+          <w:lang w:val="el-GR" w:eastAsia="el-GR"/>
+        </w:rPr>
+        <w:t xml:space="preserve">© </w:t>
+      </w:r>
+      <w:r>
+        <w:rPr>
+          <w:lang w:eastAsia="el-GR"/>
+        </w:rPr>
+        <w:t>Copyright</w:t>
+      </w:r>
+    </w:p>
+    <w:p>
+      <w:pPr>
+        <w:jc w:val="center"/>
+        <w:rPr>
+          <w:lang w:val="el-GR" w:eastAsia="el-GR"/>
+        </w:rPr>
+      </w:pPr>
+      <w:r>
+        <w:rPr>
+          <w:lang w:val="el-GR" w:eastAsia="el-GR"/>
+        </w:rPr>
+        <w:t>Κωνσταντίνος</w:t>
+      </w:r>
+      <w:r>
+        <w:rPr>
+          <w:lang w:val="el-GR" w:eastAsia="el-GR"/>
+        </w:rPr>
+        <w:t xml:space="preserve"> Πλατιάς</w:t>
+      </w:r>
+    </w:p>
+    <w:p>
+      <w:pPr>
+        <w:jc w:val="center"/>
+        <w:rPr>
+          <w:lang w:val="el-GR" w:eastAsia="el-GR"/>
+        </w:rPr>
+      </w:pPr>
+      <w:r>
+        <w:rPr>
+          <w:lang w:val="el-GR" w:eastAsia="el-GR"/>
+        </w:rPr>
+        <w:t>Σημείωμα Συγγραφέα</w:t>
+      </w:r>
+    </w:p>
+    <w:p>
+      <w:pPr>
+        <w:jc w:val="center"/>
+        <w:rPr>
+          <w:lang w:val="el-GR" w:eastAsia="el-GR"/>
+        </w:rPr>
+      </w:pPr>
+    </w:p>
+    <w:p>
+      <w:pPr>
+        <w:jc w:val="center"/>
+        <w:rPr>
+          <w:szCs w:val="20"/>
+          <w:lang w:val="el-GR" w:eastAsia="el-GR"/>
+        </w:rPr>
+      </w:pPr>
+      <w:r>
+        <w:rPr>
+          <w:lang w:val="el-GR" w:eastAsia="el-GR"/>
+        </w:rPr>
+        <w:t xml:space="preserve">Το δοκίμιο αυτό αποτελεί πτυχιακή εργασία που συντάχθηκε για το Προπτυχιακό Πρόγραμμα Σπουδών </w:t>
+      </w:r>
+      <w:r>
+        <w:rPr>
+          <w:lang w:val="el-GR" w:eastAsia="el-GR"/>
+        </w:rPr>
+        <w:t xml:space="preserve">του τμήματος Πληροφορικής του ΟΙΚΟΝΟΜΙΚΟΥ ΠΑΝΕΠΙΣΤΗΜΙΟΥ ΑΘΗΝΩΝ </w:t>
+      </w:r>
+      <w:r>
+        <w:rPr>
+          <w:lang w:val="el-GR" w:eastAsia="el-GR"/>
+        </w:rPr>
+        <w:t xml:space="preserve"> και υποβλήθηκε τον </w:t>
+      </w:r>
+      <w:r>
+        <w:rPr>
+          <w:lang w:val="el-GR" w:eastAsia="el-GR"/>
+        </w:rPr>
+        <w:t>Αύγουστο</w:t>
+      </w:r>
+      <w:r>
+        <w:rPr>
+          <w:lang w:val="el-GR" w:eastAsia="el-GR"/>
+        </w:rPr>
+        <w:t xml:space="preserve"> του 2024</w:t>
+      </w:r>
+      <w:r>
+        <w:rPr>
+          <w:szCs w:val="20"/>
+          <w:lang w:val="el-GR" w:eastAsia="el-GR"/>
+        </w:rPr>
+        <w:t>.</w:t>
+      </w:r>
+    </w:p>
+    <w:p>
+      <w:pPr>
+        <w:jc w:val="center"/>
+        <w:rPr>
+          <w:szCs w:val="20"/>
+          <w:lang w:val="el-GR" w:eastAsia="el-GR"/>
+        </w:rPr>
+      </w:pPr>
+    </w:p>
+    <w:p>
+      <w:pPr>
+        <w:jc w:val="center"/>
+        <w:rPr>
+          <w:lang w:val="el-GR"/>
+        </w:rPr>
+        <w:sectPr>
+          <w:pgSz w:w="12240" w:h="15840"/>
+          <w:pgMar w:top="1440" w:right="1440" w:bottom="1440" w:left="1440" w:header="2160" w:footer="720" w:gutter="0"/>
+          <w:cols w:space="720"/>
+          <w:docGrid w:linePitch="360"/>
+        </w:sectPr>
+      </w:pPr>
+      <w:r>
+        <w:rPr>
+          <w:lang w:val="el-GR"/>
+        </w:rPr>
+        <w:t>Ο συγγραφέας βεβαιώνει ότι το περιεχόμενο του παρόντος έργου είναι αποτέλεσμα προσωπικής εργασίας και ότι έχει γίνει η κατάλληλη αναφορά στην εργασία τρίτων -όπου κάτι τέτοιο ήταν απαραίτητο-, σύμφωνα με τους κανόνες της ακαδημαϊκής δεοντολογίας.</w:t>
+      </w:r>
+    </w:p>
+    <w:p>
+      <w:pPr>
+        <w:rPr>
+          <w:lang w:val="el-GR"/>
+        </w:rPr>
+      </w:pPr>
+    </w:p>
     <w:sdt>
       <w:sdtPr>
         <w:rPr>
-          <w:rFonts w:eastAsiaTheme="minorHAnsi" w:cstheme="minorBidi"/>
-          <w:b w:val="0"/>
-          <w:caps w:val="0"/>
-          <w:color w:val="000000" w:themeColor="text1"/>
-          <w:kern w:val="2"/>
-          <w:sz w:val="24"/>
+          <w:rFonts w:eastAsiaTheme="minorHAnsi"/>
           <w:szCs w:val="22"/>
           <w:lang w:bidi="he-IL"/>
-          <w14:ligatures w14:val="standardContextual"/>
-        </w:rPr>
-        <w:id w:val="-720129651"/>
+        </w:rPr>
+        <w:id w:val="-677513060"/>
         <w:docPartObj>
           <w:docPartGallery w:val="Table of Contents"/>
           <w:docPartUnique/>
@@ -24,9 +923,14 @@
       </w:sdtPr>
       <w:sdtEndPr>
         <w:rPr>
-          <w:rFonts w:ascii="Calibri" w:hAnsi="Calibri"/>
+          <w:rFonts w:ascii="Calibri" w:hAnsi="Calibri" w:cstheme="minorBidi"/>
+          <w:b w:val="0"/>
           <w:bCs/>
+          <w:caps w:val="0"/>
           <w:noProof/>
+          <w:kern w:val="2"/>
+          <w:sz w:val="24"/>
+          <w14:ligatures w14:val="standardContextual"/>
         </w:rPr>
       </w:sdtEndPr>
       <w:sdtContent>
@@ -34,14 +938,16 @@
           <w:pPr>
             <w:pStyle w:val="TOCHeading"/>
             <w:rPr>
-              <w:lang w:val="el-GR"/>
+              <w:rFonts w:eastAsiaTheme="minorHAnsi"/>
+              <w:szCs w:val="22"/>
+              <w:lang w:val="el-GR" w:bidi="he-IL"/>
             </w:rPr>
           </w:pPr>
           <w:r>
             <w:rPr>
               <w:lang w:val="el-GR"/>
             </w:rPr>
-            <w:t>Πίνακας περιεχομένων</w:t>
+            <w:t>Πινακασ περιεχομενων</w:t>
           </w:r>
         </w:p>
         <w:p>
@@ -56,28 +962,20 @@
             </w:rPr>
           </w:pPr>
           <w:r>
-            <w:rPr>
-              <w:color w:val="156082" w:themeColor="accent1"/>
-            </w:rPr>
             <w:fldChar w:fldCharType="begin"/>
           </w:r>
           <w:r>
-            <w:rPr>
-              <w:color w:val="156082" w:themeColor="accent1"/>
-            </w:rPr>
             <w:instrText xml:space="preserve"> TOC \o "1-3" \h \z \u </w:instrText>
           </w:r>
           <w:r>
-            <w:rPr>
-              <w:color w:val="156082" w:themeColor="accent1"/>
-            </w:rPr>
             <w:fldChar w:fldCharType="separate"/>
           </w:r>
-          <w:hyperlink w:anchor="_Toc172625426" w:history="1">
+          <w:hyperlink w:anchor="_Toc172832265" w:history="1">
             <w:r>
               <w:rPr>
                 <w:rStyle w:val="Hyperlink"/>
                 <w:noProof/>
+                <w:lang w:val="el-GR"/>
               </w:rPr>
               <w:t>1.</w:t>
             </w:r>
@@ -95,8 +993,9 @@
               <w:rPr>
                 <w:rStyle w:val="Hyperlink"/>
                 <w:noProof/>
+                <w:lang w:val="el-GR"/>
               </w:rPr>
-              <w:t>Section 22</w:t>
+              <w:t>ΕΙΣΑΓΩΓΗ</w:t>
             </w:r>
             <w:r>
               <w:rPr>
@@ -117,7 +1016,7 @@
                 <w:noProof/>
                 <w:webHidden/>
               </w:rPr>
-              <w:instrText xml:space="preserve"> PAGEREF _Toc172625426 \h </w:instrText>
+              <w:instrText xml:space="preserve"> PAGEREF _Toc172832265 \h </w:instrText>
             </w:r>
             <w:r>
               <w:rPr>
@@ -159,7 +1058,7 @@
               <w:szCs w:val="24"/>
             </w:rPr>
           </w:pPr>
-          <w:hyperlink w:anchor="_Toc172625427" w:history="1">
+          <w:hyperlink w:anchor="_Toc172832266" w:history="1">
             <w:r>
               <w:rPr>
                 <w:rStyle w:val="Hyperlink"/>
@@ -184,7 +1083,7 @@
                 <w:noProof/>
                 <w:lang w:val="el-GR"/>
               </w:rPr>
-              <w:t>112ς12ς12ς12ς2ς2ς1ς2</w:t>
+              <w:t>ΜΕΓΑΛΑ ΓΛΩΣΣΙΚΑ ΜΟΝΤΕΛΑ</w:t>
             </w:r>
             <w:r>
               <w:rPr>
@@ -205,708 +1104,7 @@
                 <w:noProof/>
                 <w:webHidden/>
               </w:rPr>
-              <w:instrText xml:space="preserve"> PAGEREF _Toc172625427 \h </w:instrText>
-            </w:r>
-            <w:r>
-              <w:rPr>
-                <w:noProof/>
-                <w:webHidden/>
-              </w:rPr>
-            </w:r>
-            <w:r>
-              <w:rPr>
-                <w:noProof/>
-                <w:webHidden/>
-              </w:rPr>
-              <w:fldChar w:fldCharType="separate"/>
-            </w:r>
-            <w:r>
-              <w:rPr>
-                <w:noProof/>
-                <w:webHidden/>
-              </w:rPr>
-              <w:t>2</w:t>
-            </w:r>
-            <w:r>
-              <w:rPr>
-                <w:noProof/>
-                <w:webHidden/>
-              </w:rPr>
-              <w:fldChar w:fldCharType="end"/>
-            </w:r>
-          </w:hyperlink>
-        </w:p>
-        <w:p>
-          <w:pPr>
-            <w:pStyle w:val="TOC1"/>
-            <w:rPr>
-              <w:rFonts w:asciiTheme="minorHAnsi" w:eastAsiaTheme="minorEastAsia" w:hAnsiTheme="minorHAnsi"/>
-              <w:b w:val="0"/>
-              <w:noProof/>
-              <w:color w:val="auto"/>
-              <w:szCs w:val="24"/>
-            </w:rPr>
-          </w:pPr>
-          <w:hyperlink w:anchor="_Toc172625428" w:history="1">
-            <w:r>
-              <w:rPr>
-                <w:rStyle w:val="Hyperlink"/>
-                <w:noProof/>
-                <w:lang w:val="el-GR"/>
-              </w:rPr>
-              <w:t>3.</w:t>
-            </w:r>
-            <w:r>
-              <w:rPr>
-                <w:rFonts w:asciiTheme="minorHAnsi" w:eastAsiaTheme="minorEastAsia" w:hAnsiTheme="minorHAnsi"/>
-                <w:b w:val="0"/>
-                <w:noProof/>
-                <w:color w:val="auto"/>
-                <w:szCs w:val="24"/>
-              </w:rPr>
-              <w:tab/>
-            </w:r>
-            <w:r>
-              <w:rPr>
-                <w:rStyle w:val="Hyperlink"/>
-                <w:noProof/>
-                <w:lang w:val="el-GR"/>
-              </w:rPr>
-              <w:t>Σ12ς1221ς12ςς12ς12ς12</w:t>
-            </w:r>
-            <w:r>
-              <w:rPr>
-                <w:noProof/>
-                <w:webHidden/>
-              </w:rPr>
-              <w:tab/>
-            </w:r>
-            <w:r>
-              <w:rPr>
-                <w:noProof/>
-                <w:webHidden/>
-              </w:rPr>
-              <w:fldChar w:fldCharType="begin"/>
-            </w:r>
-            <w:r>
-              <w:rPr>
-                <w:noProof/>
-                <w:webHidden/>
-              </w:rPr>
-              <w:instrText xml:space="preserve"> PAGEREF _Toc172625428 \h </w:instrText>
-            </w:r>
-            <w:r>
-              <w:rPr>
-                <w:noProof/>
-                <w:webHidden/>
-              </w:rPr>
-            </w:r>
-            <w:r>
-              <w:rPr>
-                <w:noProof/>
-                <w:webHidden/>
-              </w:rPr>
-              <w:fldChar w:fldCharType="separate"/>
-            </w:r>
-            <w:r>
-              <w:rPr>
-                <w:noProof/>
-                <w:webHidden/>
-              </w:rPr>
-              <w:t>2</w:t>
-            </w:r>
-            <w:r>
-              <w:rPr>
-                <w:noProof/>
-                <w:webHidden/>
-              </w:rPr>
-              <w:fldChar w:fldCharType="end"/>
-            </w:r>
-          </w:hyperlink>
-        </w:p>
-        <w:p>
-          <w:pPr>
-            <w:pStyle w:val="TOC2"/>
-            <w:tabs>
-              <w:tab w:val="left" w:pos="960"/>
-              <w:tab w:val="right" w:leader="dot" w:pos="9350"/>
-            </w:tabs>
-            <w:rPr>
-              <w:rFonts w:asciiTheme="minorHAnsi" w:eastAsiaTheme="minorEastAsia" w:hAnsiTheme="minorHAnsi"/>
-              <w:noProof/>
-              <w:color w:val="auto"/>
-              <w:szCs w:val="24"/>
-            </w:rPr>
-          </w:pPr>
-          <w:hyperlink w:anchor="_Toc172625429" w:history="1">
-            <w:r>
-              <w:rPr>
-                <w:rStyle w:val="Hyperlink"/>
-                <w:noProof/>
-                <w:lang w:val="el-GR"/>
-              </w:rPr>
-              <w:t>3.1</w:t>
-            </w:r>
-            <w:r>
-              <w:rPr>
-                <w:rFonts w:asciiTheme="minorHAnsi" w:eastAsiaTheme="minorEastAsia" w:hAnsiTheme="minorHAnsi"/>
-                <w:noProof/>
-                <w:color w:val="auto"/>
-                <w:szCs w:val="24"/>
-              </w:rPr>
-              <w:tab/>
-            </w:r>
-            <w:r>
-              <w:rPr>
-                <w:rStyle w:val="Hyperlink"/>
-                <w:noProof/>
-                <w:lang w:val="el-GR"/>
-              </w:rPr>
-              <w:t>12ς1ς212ς12ς</w:t>
-            </w:r>
-            <w:r>
-              <w:rPr>
-                <w:noProof/>
-                <w:webHidden/>
-              </w:rPr>
-              <w:tab/>
-            </w:r>
-            <w:r>
-              <w:rPr>
-                <w:noProof/>
-                <w:webHidden/>
-              </w:rPr>
-              <w:fldChar w:fldCharType="begin"/>
-            </w:r>
-            <w:r>
-              <w:rPr>
-                <w:noProof/>
-                <w:webHidden/>
-              </w:rPr>
-              <w:instrText xml:space="preserve"> PAGEREF _Toc172625429 \h </w:instrText>
-            </w:r>
-            <w:r>
-              <w:rPr>
-                <w:noProof/>
-                <w:webHidden/>
-              </w:rPr>
-            </w:r>
-            <w:r>
-              <w:rPr>
-                <w:noProof/>
-                <w:webHidden/>
-              </w:rPr>
-              <w:fldChar w:fldCharType="separate"/>
-            </w:r>
-            <w:r>
-              <w:rPr>
-                <w:noProof/>
-                <w:webHidden/>
-              </w:rPr>
-              <w:t>2</w:t>
-            </w:r>
-            <w:r>
-              <w:rPr>
-                <w:noProof/>
-                <w:webHidden/>
-              </w:rPr>
-              <w:fldChar w:fldCharType="end"/>
-            </w:r>
-          </w:hyperlink>
-        </w:p>
-        <w:p>
-          <w:pPr>
-            <w:pStyle w:val="TOC2"/>
-            <w:tabs>
-              <w:tab w:val="left" w:pos="960"/>
-              <w:tab w:val="right" w:leader="dot" w:pos="9350"/>
-            </w:tabs>
-            <w:rPr>
-              <w:rFonts w:asciiTheme="minorHAnsi" w:eastAsiaTheme="minorEastAsia" w:hAnsiTheme="minorHAnsi"/>
-              <w:noProof/>
-              <w:color w:val="auto"/>
-              <w:szCs w:val="24"/>
-            </w:rPr>
-          </w:pPr>
-          <w:hyperlink w:anchor="_Toc172625430" w:history="1">
-            <w:r>
-              <w:rPr>
-                <w:rStyle w:val="Hyperlink"/>
-                <w:noProof/>
-                <w:lang w:val="el-GR"/>
-              </w:rPr>
-              <w:t>3.2</w:t>
-            </w:r>
-            <w:r>
-              <w:rPr>
-                <w:rFonts w:asciiTheme="minorHAnsi" w:eastAsiaTheme="minorEastAsia" w:hAnsiTheme="minorHAnsi"/>
-                <w:noProof/>
-                <w:color w:val="auto"/>
-                <w:szCs w:val="24"/>
-              </w:rPr>
-              <w:tab/>
-            </w:r>
-            <w:r>
-              <w:rPr>
-                <w:rStyle w:val="Hyperlink"/>
-                <w:noProof/>
-                <w:lang w:val="el-GR"/>
-              </w:rPr>
-              <w:t>12ς12ς2ς12ς1</w:t>
-            </w:r>
-            <w:r>
-              <w:rPr>
-                <w:noProof/>
-                <w:webHidden/>
-              </w:rPr>
-              <w:tab/>
-            </w:r>
-            <w:r>
-              <w:rPr>
-                <w:noProof/>
-                <w:webHidden/>
-              </w:rPr>
-              <w:fldChar w:fldCharType="begin"/>
-            </w:r>
-            <w:r>
-              <w:rPr>
-                <w:noProof/>
-                <w:webHidden/>
-              </w:rPr>
-              <w:instrText xml:space="preserve"> PAGEREF _Toc172625430 \h </w:instrText>
-            </w:r>
-            <w:r>
-              <w:rPr>
-                <w:noProof/>
-                <w:webHidden/>
-              </w:rPr>
-            </w:r>
-            <w:r>
-              <w:rPr>
-                <w:noProof/>
-                <w:webHidden/>
-              </w:rPr>
-              <w:fldChar w:fldCharType="separate"/>
-            </w:r>
-            <w:r>
-              <w:rPr>
-                <w:noProof/>
-                <w:webHidden/>
-              </w:rPr>
-              <w:t>2</w:t>
-            </w:r>
-            <w:r>
-              <w:rPr>
-                <w:noProof/>
-                <w:webHidden/>
-              </w:rPr>
-              <w:fldChar w:fldCharType="end"/>
-            </w:r>
-          </w:hyperlink>
-        </w:p>
-        <w:p>
-          <w:pPr>
-            <w:pStyle w:val="TOC3"/>
-            <w:tabs>
-              <w:tab w:val="left" w:pos="1440"/>
-              <w:tab w:val="right" w:leader="dot" w:pos="9350"/>
-            </w:tabs>
-            <w:rPr>
-              <w:rFonts w:asciiTheme="minorHAnsi" w:eastAsiaTheme="minorEastAsia" w:hAnsiTheme="minorHAnsi"/>
-              <w:noProof/>
-              <w:color w:val="auto"/>
-              <w:szCs w:val="24"/>
-            </w:rPr>
-          </w:pPr>
-          <w:hyperlink w:anchor="_Toc172625431" w:history="1">
-            <w:r>
-              <w:rPr>
-                <w:rStyle w:val="Hyperlink"/>
-                <w:noProof/>
-                <w:lang w:val="el-GR"/>
-              </w:rPr>
-              <w:t>3.2.1</w:t>
-            </w:r>
-            <w:r>
-              <w:rPr>
-                <w:rFonts w:asciiTheme="minorHAnsi" w:eastAsiaTheme="minorEastAsia" w:hAnsiTheme="minorHAnsi"/>
-                <w:noProof/>
-                <w:color w:val="auto"/>
-                <w:szCs w:val="24"/>
-              </w:rPr>
-              <w:tab/>
-            </w:r>
-            <w:r>
-              <w:rPr>
-                <w:rStyle w:val="Hyperlink"/>
-                <w:noProof/>
-              </w:rPr>
-              <w:t>yoooooo</w:t>
-            </w:r>
-            <w:r>
-              <w:rPr>
-                <w:noProof/>
-                <w:webHidden/>
-              </w:rPr>
-              <w:tab/>
-            </w:r>
-            <w:r>
-              <w:rPr>
-                <w:noProof/>
-                <w:webHidden/>
-              </w:rPr>
-              <w:fldChar w:fldCharType="begin"/>
-            </w:r>
-            <w:r>
-              <w:rPr>
-                <w:noProof/>
-                <w:webHidden/>
-              </w:rPr>
-              <w:instrText xml:space="preserve"> PAGEREF _Toc172625431 \h </w:instrText>
-            </w:r>
-            <w:r>
-              <w:rPr>
-                <w:noProof/>
-                <w:webHidden/>
-              </w:rPr>
-            </w:r>
-            <w:r>
-              <w:rPr>
-                <w:noProof/>
-                <w:webHidden/>
-              </w:rPr>
-              <w:fldChar w:fldCharType="separate"/>
-            </w:r>
-            <w:r>
-              <w:rPr>
-                <w:noProof/>
-                <w:webHidden/>
-              </w:rPr>
-              <w:t>2</w:t>
-            </w:r>
-            <w:r>
-              <w:rPr>
-                <w:noProof/>
-                <w:webHidden/>
-              </w:rPr>
-              <w:fldChar w:fldCharType="end"/>
-            </w:r>
-          </w:hyperlink>
-        </w:p>
-        <w:p>
-          <w:pPr>
-            <w:pStyle w:val="TOC1"/>
-            <w:rPr>
-              <w:rFonts w:asciiTheme="minorHAnsi" w:eastAsiaTheme="minorEastAsia" w:hAnsiTheme="minorHAnsi"/>
-              <w:b w:val="0"/>
-              <w:noProof/>
-              <w:color w:val="auto"/>
-              <w:szCs w:val="24"/>
-            </w:rPr>
-          </w:pPr>
-          <w:hyperlink w:anchor="_Toc172625432" w:history="1">
-            <w:r>
-              <w:rPr>
-                <w:rStyle w:val="Hyperlink"/>
-                <w:noProof/>
-              </w:rPr>
-              <w:t>4.</w:t>
-            </w:r>
-            <w:r>
-              <w:rPr>
-                <w:rFonts w:asciiTheme="minorHAnsi" w:eastAsiaTheme="minorEastAsia" w:hAnsiTheme="minorHAnsi"/>
-                <w:b w:val="0"/>
-                <w:noProof/>
-                <w:color w:val="auto"/>
-                <w:szCs w:val="24"/>
-              </w:rPr>
-              <w:tab/>
-            </w:r>
-            <w:r>
-              <w:rPr>
-                <w:rStyle w:val="Hyperlink"/>
-                <w:noProof/>
-              </w:rPr>
-              <w:t>Sd2wqdqwqdweqdwqdwdqwdqw</w:t>
-            </w:r>
-            <w:r>
-              <w:rPr>
-                <w:noProof/>
-                <w:webHidden/>
-              </w:rPr>
-              <w:tab/>
-            </w:r>
-            <w:r>
-              <w:rPr>
-                <w:noProof/>
-                <w:webHidden/>
-              </w:rPr>
-              <w:fldChar w:fldCharType="begin"/>
-            </w:r>
-            <w:r>
-              <w:rPr>
-                <w:noProof/>
-                <w:webHidden/>
-              </w:rPr>
-              <w:instrText xml:space="preserve"> PAGEREF _Toc172625432 \h </w:instrText>
-            </w:r>
-            <w:r>
-              <w:rPr>
-                <w:noProof/>
-                <w:webHidden/>
-              </w:rPr>
-            </w:r>
-            <w:r>
-              <w:rPr>
-                <w:noProof/>
-                <w:webHidden/>
-              </w:rPr>
-              <w:fldChar w:fldCharType="separate"/>
-            </w:r>
-            <w:r>
-              <w:rPr>
-                <w:noProof/>
-                <w:webHidden/>
-              </w:rPr>
-              <w:t>3</w:t>
-            </w:r>
-            <w:r>
-              <w:rPr>
-                <w:noProof/>
-                <w:webHidden/>
-              </w:rPr>
-              <w:fldChar w:fldCharType="end"/>
-            </w:r>
-          </w:hyperlink>
-        </w:p>
-        <w:p>
-          <w:pPr>
-            <w:pStyle w:val="TOC1"/>
-            <w:rPr>
-              <w:rFonts w:asciiTheme="minorHAnsi" w:eastAsiaTheme="minorEastAsia" w:hAnsiTheme="minorHAnsi"/>
-              <w:b w:val="0"/>
-              <w:noProof/>
-              <w:color w:val="auto"/>
-              <w:szCs w:val="24"/>
-            </w:rPr>
-          </w:pPr>
-          <w:hyperlink w:anchor="_Toc172625433" w:history="1">
-            <w:r>
-              <w:rPr>
-                <w:rStyle w:val="Hyperlink"/>
-                <w:noProof/>
-              </w:rPr>
-              <w:t>5.</w:t>
-            </w:r>
-            <w:r>
-              <w:rPr>
-                <w:rFonts w:asciiTheme="minorHAnsi" w:eastAsiaTheme="minorEastAsia" w:hAnsiTheme="minorHAnsi"/>
-                <w:b w:val="0"/>
-                <w:noProof/>
-                <w:color w:val="auto"/>
-                <w:szCs w:val="24"/>
-              </w:rPr>
-              <w:tab/>
-            </w:r>
-            <w:r>
-              <w:rPr>
-                <w:rStyle w:val="Hyperlink"/>
-                <w:noProof/>
-              </w:rPr>
-              <w:t>Qwdeqwdqwddqwdqwdqwdwq</w:t>
-            </w:r>
-            <w:r>
-              <w:rPr>
-                <w:noProof/>
-                <w:webHidden/>
-              </w:rPr>
-              <w:tab/>
-            </w:r>
-            <w:r>
-              <w:rPr>
-                <w:noProof/>
-                <w:webHidden/>
-              </w:rPr>
-              <w:fldChar w:fldCharType="begin"/>
-            </w:r>
-            <w:r>
-              <w:rPr>
-                <w:noProof/>
-                <w:webHidden/>
-              </w:rPr>
-              <w:instrText xml:space="preserve"> PAGEREF _Toc172625433 \h </w:instrText>
-            </w:r>
-            <w:r>
-              <w:rPr>
-                <w:noProof/>
-                <w:webHidden/>
-              </w:rPr>
-            </w:r>
-            <w:r>
-              <w:rPr>
-                <w:noProof/>
-                <w:webHidden/>
-              </w:rPr>
-              <w:fldChar w:fldCharType="separate"/>
-            </w:r>
-            <w:r>
-              <w:rPr>
-                <w:noProof/>
-                <w:webHidden/>
-              </w:rPr>
-              <w:t>3</w:t>
-            </w:r>
-            <w:r>
-              <w:rPr>
-                <w:noProof/>
-                <w:webHidden/>
-              </w:rPr>
-              <w:fldChar w:fldCharType="end"/>
-            </w:r>
-          </w:hyperlink>
-        </w:p>
-        <w:p>
-          <w:pPr>
-            <w:pStyle w:val="TOC1"/>
-            <w:rPr>
-              <w:rFonts w:asciiTheme="minorHAnsi" w:eastAsiaTheme="minorEastAsia" w:hAnsiTheme="minorHAnsi"/>
-              <w:b w:val="0"/>
-              <w:noProof/>
-              <w:color w:val="auto"/>
-              <w:szCs w:val="24"/>
-            </w:rPr>
-          </w:pPr>
-          <w:hyperlink w:anchor="_Toc172625434" w:history="1">
-            <w:r>
-              <w:rPr>
-                <w:rStyle w:val="Hyperlink"/>
-                <w:noProof/>
-              </w:rPr>
-              <w:t>6.</w:t>
-            </w:r>
-            <w:r>
-              <w:rPr>
-                <w:rFonts w:asciiTheme="minorHAnsi" w:eastAsiaTheme="minorEastAsia" w:hAnsiTheme="minorHAnsi"/>
-                <w:b w:val="0"/>
-                <w:noProof/>
-                <w:color w:val="auto"/>
-                <w:szCs w:val="24"/>
-              </w:rPr>
-              <w:tab/>
-            </w:r>
-            <w:r>
-              <w:rPr>
-                <w:rStyle w:val="Hyperlink"/>
-                <w:noProof/>
-              </w:rPr>
-              <w:t>Dasaeddaqdwdqwdqwdqwqwdqwd</w:t>
-            </w:r>
-            <w:r>
-              <w:rPr>
-                <w:noProof/>
-                <w:webHidden/>
-              </w:rPr>
-              <w:tab/>
-            </w:r>
-            <w:r>
-              <w:rPr>
-                <w:noProof/>
-                <w:webHidden/>
-              </w:rPr>
-              <w:fldChar w:fldCharType="begin"/>
-            </w:r>
-            <w:r>
-              <w:rPr>
-                <w:noProof/>
-                <w:webHidden/>
-              </w:rPr>
-              <w:instrText xml:space="preserve"> PAGEREF _Toc172625434 \h </w:instrText>
-            </w:r>
-            <w:r>
-              <w:rPr>
-                <w:noProof/>
-                <w:webHidden/>
-              </w:rPr>
-            </w:r>
-            <w:r>
-              <w:rPr>
-                <w:noProof/>
-                <w:webHidden/>
-              </w:rPr>
-              <w:fldChar w:fldCharType="separate"/>
-            </w:r>
-            <w:r>
-              <w:rPr>
-                <w:noProof/>
-                <w:webHidden/>
-              </w:rPr>
-              <w:t>3</w:t>
-            </w:r>
-            <w:r>
-              <w:rPr>
-                <w:noProof/>
-                <w:webHidden/>
-              </w:rPr>
-              <w:fldChar w:fldCharType="end"/>
-            </w:r>
-          </w:hyperlink>
-        </w:p>
-        <w:p>
-          <w:pPr>
-            <w:pStyle w:val="TOC1"/>
-            <w:rPr>
-              <w:rFonts w:asciiTheme="minorHAnsi" w:eastAsiaTheme="minorEastAsia" w:hAnsiTheme="minorHAnsi"/>
-              <w:b w:val="0"/>
-              <w:noProof/>
-              <w:color w:val="auto"/>
-              <w:szCs w:val="24"/>
-            </w:rPr>
-          </w:pPr>
-          <w:hyperlink w:anchor="_Toc172625435" w:history="1">
-            <w:r>
-              <w:rPr>
-                <w:rStyle w:val="Hyperlink"/>
-                <w:noProof/>
-              </w:rPr>
-              <w:t>7.</w:t>
-            </w:r>
-            <w:r>
-              <w:rPr>
-                <w:rFonts w:asciiTheme="minorHAnsi" w:eastAsiaTheme="minorEastAsia" w:hAnsiTheme="minorHAnsi"/>
-                <w:b w:val="0"/>
-                <w:noProof/>
-                <w:color w:val="auto"/>
-                <w:szCs w:val="24"/>
-              </w:rPr>
-              <w:tab/>
-            </w:r>
-            <w:r>
-              <w:rPr>
-                <w:rStyle w:val="Hyperlink"/>
-                <w:noProof/>
-              </w:rPr>
-              <w:t>qwdeqdweqdwdqwqdwwdqdqw</w:t>
-            </w:r>
-            <w:r>
-              <w:rPr>
-                <w:noProof/>
-                <w:webHidden/>
-              </w:rPr>
-              <w:tab/>
-            </w:r>
-            <w:r>
-              <w:rPr>
-                <w:noProof/>
-                <w:webHidden/>
-              </w:rPr>
-              <w:fldChar w:fldCharType="begin"/>
-            </w:r>
-            <w:r>
-              <w:rPr>
-                <w:noProof/>
-                <w:webHidden/>
-              </w:rPr>
-              <w:instrText xml:space="preserve"> PAGEREF _Toc172625435 \h </w:instrText>
+              <w:instrText xml:space="preserve"> PAGEREF _Toc172832266 \h </w:instrText>
             </w:r>
             <w:r>
               <w:rPr>
@@ -940,7 +1138,9 @@
         <w:p>
           <w:r>
             <w:rPr>
-              <w:color w:val="156082" w:themeColor="accent1"/>
+              <w:b/>
+              <w:bCs/>
+              <w:noProof/>
             </w:rPr>
             <w:fldChar w:fldCharType="end"/>
           </w:r>
@@ -949,263 +1149,296 @@
     </w:sdt>
     <w:p>
       <w:pPr>
-        <w:spacing w:line="259" w:lineRule="auto"/>
-        <w:rPr>
-          <w:lang w:val="el-GR"/>
-        </w:rPr>
-      </w:pPr>
+        <w:rPr>
+          <w:lang w:val="el-GR"/>
+        </w:rPr>
+      </w:pPr>
+    </w:p>
+    <w:p>
+      <w:pPr>
+        <w:rPr>
+          <w:lang w:val="el-GR"/>
+        </w:rPr>
+      </w:pPr>
+    </w:p>
+    <w:p/>
+    <w:p>
+      <w:pPr>
+        <w:rPr>
+          <w:lang w:val="el-GR"/>
+        </w:rPr>
+      </w:pPr>
+    </w:p>
+    <w:p>
+      <w:pPr>
+        <w:rPr>
+          <w:lang w:val="el-GR"/>
+        </w:rPr>
+      </w:pPr>
+    </w:p>
+    <w:p>
+      <w:pPr>
+        <w:rPr>
+          <w:lang w:val="el-GR"/>
+        </w:rPr>
+      </w:pPr>
+    </w:p>
+    <w:p>
+      <w:pPr>
+        <w:rPr>
+          <w:lang w:val="el-GR"/>
+        </w:rPr>
+      </w:pPr>
+    </w:p>
+    <w:p>
+      <w:pPr>
+        <w:rPr>
+          <w:lang w:val="el-GR"/>
+        </w:rPr>
+      </w:pPr>
+    </w:p>
+    <w:p>
+      <w:pPr>
+        <w:rPr>
+          <w:lang w:val="el-GR"/>
+        </w:rPr>
+      </w:pPr>
+    </w:p>
+    <w:p>
+      <w:pPr>
+        <w:rPr>
+          <w:lang w:val="el-GR"/>
+        </w:rPr>
+      </w:pPr>
+    </w:p>
+    <w:p>
+      <w:pPr>
+        <w:rPr>
+          <w:lang w:val="el-GR"/>
+        </w:rPr>
+      </w:pPr>
+    </w:p>
+    <w:p>
+      <w:pPr>
+        <w:rPr>
+          <w:lang w:val="el-GR"/>
+        </w:rPr>
+      </w:pPr>
+    </w:p>
+    <w:p>
+      <w:pPr>
+        <w:rPr>
+          <w:lang w:val="el-GR"/>
+        </w:rPr>
+      </w:pPr>
+    </w:p>
+    <w:p>
+      <w:pPr>
+        <w:rPr>
+          <w:lang w:val="el-GR"/>
+        </w:rPr>
+      </w:pPr>
+    </w:p>
+    <w:p>
+      <w:pPr>
+        <w:rPr>
+          <w:lang w:val="el-GR"/>
+        </w:rPr>
+      </w:pPr>
+    </w:p>
+    <w:p>
+      <w:pPr>
+        <w:pStyle w:val="Heading1"/>
+        <w:rPr>
+          <w:lang w:val="el-GR"/>
+        </w:rPr>
+      </w:pPr>
+      <w:bookmarkStart w:id="0" w:name="_Toc172832265"/>
       <w:r>
-        <w:br w:type="page"/>
+        <w:rPr>
+          <w:lang w:val="el-GR"/>
+        </w:rPr>
+        <w:lastRenderedPageBreak/>
+        <w:t>ΕΙΣΑΓΩΓΗ</w:t>
       </w:r>
+      <w:bookmarkEnd w:id="0"/>
+    </w:p>
+    <w:p>
+      <w:pPr>
+        <w:rPr>
+          <w:lang w:val="el-GR"/>
+        </w:rPr>
+      </w:pPr>
+    </w:p>
+    <w:p>
+      <w:pPr>
+        <w:rPr>
+          <w:lang w:val="el-GR"/>
+        </w:rPr>
+      </w:pPr>
+    </w:p>
+    <w:p>
+      <w:pPr>
+        <w:rPr>
+          <w:lang w:val="el-GR"/>
+        </w:rPr>
+      </w:pPr>
+    </w:p>
+    <w:p>
+      <w:pPr>
+        <w:rPr>
+          <w:lang w:val="el-GR"/>
+        </w:rPr>
+      </w:pPr>
+    </w:p>
+    <w:p>
+      <w:pPr>
+        <w:rPr>
+          <w:lang w:val="el-GR"/>
+        </w:rPr>
+      </w:pPr>
+    </w:p>
+    <w:p>
+      <w:pPr>
+        <w:rPr>
+          <w:lang w:val="el-GR"/>
+        </w:rPr>
+      </w:pPr>
+    </w:p>
+    <w:p>
+      <w:pPr>
+        <w:rPr>
+          <w:lang w:val="el-GR"/>
+        </w:rPr>
+      </w:pPr>
+    </w:p>
+    <w:p>
+      <w:pPr>
+        <w:rPr>
+          <w:lang w:val="el-GR"/>
+        </w:rPr>
+      </w:pPr>
+    </w:p>
+    <w:p>
+      <w:pPr>
+        <w:rPr>
+          <w:lang w:val="el-GR"/>
+        </w:rPr>
+      </w:pPr>
+    </w:p>
+    <w:p>
+      <w:pPr>
+        <w:rPr>
+          <w:lang w:val="el-GR"/>
+        </w:rPr>
+      </w:pPr>
+    </w:p>
+    <w:p>
+      <w:pPr>
+        <w:rPr>
+          <w:lang w:val="el-GR"/>
+        </w:rPr>
+      </w:pPr>
+    </w:p>
+    <w:p>
+      <w:pPr>
+        <w:rPr>
+          <w:lang w:val="el-GR"/>
+        </w:rPr>
+      </w:pPr>
+    </w:p>
+    <w:p>
+      <w:pPr>
+        <w:rPr>
+          <w:lang w:val="el-GR"/>
+        </w:rPr>
+      </w:pPr>
+    </w:p>
+    <w:p>
+      <w:pPr>
+        <w:rPr>
+          <w:lang w:val="el-GR"/>
+        </w:rPr>
+      </w:pPr>
+    </w:p>
+    <w:p>
+      <w:pPr>
+        <w:rPr>
+          <w:lang w:val="el-GR"/>
+        </w:rPr>
+      </w:pPr>
+    </w:p>
+    <w:p>
+      <w:pPr>
+        <w:rPr>
+          <w:lang w:val="el-GR"/>
+        </w:rPr>
+      </w:pPr>
+    </w:p>
+    <w:p>
+      <w:pPr>
+        <w:rPr>
+          <w:lang w:val="el-GR"/>
+        </w:rPr>
+      </w:pPr>
+    </w:p>
+    <w:p>
+      <w:pPr>
+        <w:rPr>
+          <w:lang w:val="el-GR"/>
+        </w:rPr>
+      </w:pPr>
     </w:p>
     <w:p>
       <w:pPr>
         <w:pStyle w:val="Heading1"/>
-      </w:pPr>
-      <w:bookmarkStart w:id="1" w:name="_Toc172625426"/>
+        <w:rPr>
+          <w:lang w:val="el-GR"/>
+        </w:rPr>
+      </w:pPr>
+      <w:bookmarkStart w:id="1" w:name="_Toc172832266"/>
       <w:r>
+        <w:rPr>
+          <w:lang w:val="el-GR"/>
+        </w:rPr>
         <w:lastRenderedPageBreak/>
-        <w:t>Section 2</w:t>
-      </w:r>
-      <w:r>
-        <w:t>2</w:t>
+        <w:t>ΜΕΓΑΛΑ ΓΛΩΣΣΙΚΑ ΜΟΝΤΕΛΑ</w:t>
       </w:r>
       <w:bookmarkEnd w:id="1"/>
     </w:p>
     <w:p>
       <w:pPr>
-        <w:rPr>
-          <w:lang w:val="el-GR"/>
-        </w:rPr>
-      </w:pPr>
-    </w:p>
-    <w:p>
-      <w:pPr>
-        <w:rPr>
-          <w:lang w:val="el-GR"/>
-        </w:rPr>
-      </w:pPr>
-    </w:p>
-    <w:p>
-      <w:pPr>
-        <w:rPr>
-          <w:lang w:val="el-GR"/>
-        </w:rPr>
-      </w:pPr>
-    </w:p>
-    <w:p>
-      <w:pPr>
-        <w:rPr>
-          <w:lang w:val="el-GR"/>
-        </w:rPr>
-      </w:pPr>
-    </w:p>
-    <w:p>
-      <w:pPr>
-        <w:pStyle w:val="Heading1"/>
-        <w:rPr>
-          <w:lang w:val="el-GR"/>
-        </w:rPr>
-      </w:pPr>
-      <w:bookmarkStart w:id="2" w:name="_Toc172491806"/>
-      <w:bookmarkStart w:id="3" w:name="_Toc172625427"/>
+        <w:pStyle w:val="Heading2"/>
+        <w:rPr>
+          <w:lang w:val="el-GR"/>
+        </w:rPr>
+      </w:pPr>
       <w:r>
         <w:rPr>
           <w:lang w:val="el-GR"/>
         </w:rPr>
-        <w:t>112ς12ς12ς12ς2ς2ς1ς2</w:t>
+        <w:t>Τι είναι τα νευρωνικά δίκτυα και πως λειτουργούν</w:t>
       </w:r>
-      <w:bookmarkEnd w:id="2"/>
-      <w:bookmarkEnd w:id="3"/>
-    </w:p>
-    <w:p>
-      <w:pPr>
-        <w:rPr>
-          <w:lang w:val="el-GR"/>
-        </w:rPr>
-      </w:pPr>
-    </w:p>
-    <w:p>
-      <w:pPr>
-        <w:rPr>
-          <w:lang w:val="el-GR"/>
-        </w:rPr>
-      </w:pPr>
-    </w:p>
-    <w:p>
-      <w:pPr>
-        <w:pStyle w:val="Heading1"/>
-        <w:rPr>
-          <w:lang w:val="el-GR"/>
-        </w:rPr>
-      </w:pPr>
-      <w:bookmarkStart w:id="4" w:name="_Toc172491807"/>
-      <w:bookmarkStart w:id="5" w:name="_Toc172625428"/>
+    </w:p>
+    <w:p>
+      <w:pPr>
+        <w:rPr>
+          <w:lang w:val="el-GR"/>
+        </w:rPr>
+      </w:pPr>
       <w:r>
         <w:rPr>
           <w:lang w:val="el-GR"/>
         </w:rPr>
-        <w:t>Σ12ς1221ς12ςς12ς12ς12</w:t>
+        <w:t xml:space="preserve">Ξεκινώντας </w:t>
       </w:r>
-      <w:bookmarkEnd w:id="4"/>
-      <w:bookmarkEnd w:id="5"/>
-    </w:p>
-    <w:p>
-      <w:pPr>
-        <w:rPr>
-          <w:lang w:val="el-GR"/>
-        </w:rPr>
-      </w:pPr>
-    </w:p>
-    <w:p>
-      <w:pPr>
-        <w:pStyle w:val="Heading2"/>
-        <w:rPr>
-          <w:lang w:val="el-GR"/>
-        </w:rPr>
-      </w:pPr>
-      <w:bookmarkStart w:id="6" w:name="_Toc172491808"/>
-      <w:bookmarkStart w:id="7" w:name="_Toc172625429"/>
-      <w:r>
-        <w:rPr>
-          <w:lang w:val="el-GR"/>
-        </w:rPr>
-        <w:t>12ς1ς212ς12ς</w:t>
-      </w:r>
-      <w:bookmarkEnd w:id="6"/>
-      <w:bookmarkEnd w:id="7"/>
-    </w:p>
-    <w:p>
-      <w:pPr>
-        <w:pStyle w:val="Heading2"/>
-        <w:rPr>
-          <w:lang w:val="el-GR"/>
-        </w:rPr>
-      </w:pPr>
-      <w:bookmarkStart w:id="8" w:name="_Toc172491809"/>
-      <w:bookmarkStart w:id="9" w:name="_Toc172625430"/>
-      <w:r>
-        <w:rPr>
-          <w:lang w:val="el-GR"/>
-        </w:rPr>
-        <w:t>12ς12ς2ς12ς1</w:t>
-      </w:r>
-      <w:bookmarkEnd w:id="8"/>
-      <w:bookmarkEnd w:id="9"/>
-    </w:p>
-    <w:p>
-      <w:pPr>
-        <w:rPr>
-          <w:lang w:val="el-GR"/>
-        </w:rPr>
-      </w:pPr>
-    </w:p>
-    <w:p>
-      <w:pPr>
-        <w:pStyle w:val="Heading3"/>
-        <w:rPr>
-          <w:lang w:val="el-GR"/>
-        </w:rPr>
-      </w:pPr>
-      <w:bookmarkStart w:id="10" w:name="_Toc172625431"/>
-      <w:proofErr w:type="spellStart"/>
-      <w:r>
-        <w:t>yoooooo</w:t>
-      </w:r>
-      <w:bookmarkEnd w:id="10"/>
-      <w:proofErr w:type="spellEnd"/>
-    </w:p>
-    <w:p>
-      <w:r>
-        <w:rPr>
-          <w:lang w:val="el-GR"/>
-        </w:rPr>
-        <w:t>12ςς1212ς1ς2121ς21ς1</w:t>
-      </w:r>
-      <w:r>
-        <w:t>21q21q</w:t>
-      </w:r>
-    </w:p>
-    <w:bookmarkEnd w:id="0"/>
-    <w:p>
-      <w:pPr>
-        <w:pStyle w:val="Heading1"/>
-        <w:numPr>
-          <w:ilvl w:val="0"/>
-          <w:numId w:val="0"/>
-        </w:numPr>
-      </w:pPr>
-      <w:r>
-        <w:t xml:space="preserve"> </w:t>
-      </w:r>
-    </w:p>
-    <w:p/>
-    <w:p/>
-    <w:p/>
-    <w:p/>
-    <w:p>
-      <w:pPr>
-        <w:pStyle w:val="Heading1"/>
-      </w:pPr>
-      <w:bookmarkStart w:id="11" w:name="_Toc172625432"/>
-      <w:r>
-        <w:lastRenderedPageBreak/>
-        <w:t>Sd2wqdqwqdweqdwqdwdqwdqw</w:t>
-      </w:r>
-      <w:bookmarkEnd w:id="11"/>
-    </w:p>
-    <w:p/>
-    <w:p/>
-    <w:p/>
-    <w:p>
-      <w:pPr>
-        <w:pStyle w:val="Heading1"/>
-      </w:pPr>
-      <w:bookmarkStart w:id="12" w:name="_Toc172625433"/>
-      <w:proofErr w:type="spellStart"/>
-      <w:r>
-        <w:t>Q</w:t>
-      </w:r>
-      <w:r>
-        <w:t>wdeqwdqwddqwdqwdqwdwq</w:t>
-      </w:r>
-      <w:bookmarkEnd w:id="12"/>
-      <w:proofErr w:type="spellEnd"/>
-    </w:p>
-    <w:p/>
-    <w:p>
-      <w:pPr>
-        <w:pStyle w:val="Heading1"/>
-      </w:pPr>
-      <w:bookmarkStart w:id="13" w:name="_Toc172625434"/>
-      <w:proofErr w:type="spellStart"/>
-      <w:r>
-        <w:t>D</w:t>
-      </w:r>
-      <w:r>
-        <w:t>asaeddaqdwdqwdqwdqwqwdqwd</w:t>
-      </w:r>
-      <w:bookmarkEnd w:id="13"/>
-      <w:proofErr w:type="spellEnd"/>
-    </w:p>
-    <w:p/>
-    <w:p/>
-    <w:p>
-      <w:pPr>
-        <w:pStyle w:val="Heading1"/>
-      </w:pPr>
-      <w:bookmarkStart w:id="14" w:name="_Toc172625435"/>
-      <w:proofErr w:type="spellStart"/>
-      <w:r>
-        <w:t>qwdeqdweqdwdqwqdwwdqdqw</w:t>
-      </w:r>
-      <w:bookmarkEnd w:id="14"/>
-      <w:proofErr w:type="spellEnd"/>
     </w:p>
     <w:sectPr>
-      <w:footerReference w:type="default" r:id="rId8"/>
+      <w:headerReference w:type="default" r:id="rId9"/>
+      <w:footerReference w:type="default" r:id="rId10"/>
       <w:pgSz w:w="12240" w:h="15840"/>
       <w:pgMar w:top="1440" w:right="1440" w:bottom="1440" w:left="1440" w:header="2160" w:footer="720" w:gutter="0"/>
+      <w:pgNumType w:start="1"/>
       <w:cols w:space="720"/>
       <w:docGrid w:linePitch="360"/>
     </w:sectPr>
@@ -1242,7 +1475,7 @@
 <w:ftr xmlns:wpc="http://schemas.microsoft.com/office/word/2010/wordprocessingCanvas" xmlns:cx="http://schemas.microsoft.com/office/drawing/2014/chartex" xmlns:cx1="http://schemas.microsoft.com/office/drawing/2015/9/8/chartex" xmlns:cx2="http://schemas.microsoft.com/office/drawing/2015/10/21/chartex" xmlns:cx3="http://schemas.microsoft.com/office/drawing/2016/5/9/chartex" xmlns:cx4="http://schemas.microsoft.com/office/drawing/2016/5/10/chartex" xmlns:cx5="http://schemas.microsoft.com/office/drawing/2016/5/11/chartex" xmlns:cx6="http://schemas.microsoft.com/office/drawing/2016/5/12/chartex" xmlns:cx7="http://schemas.microsoft.com/office/drawing/2016/5/13/chartex" xmlns:cx8="http://schemas.microsoft.com/office/drawing/2016/5/14/chartex" xmlns:mc="http://schemas.openxmlformats.org/markup-compatibility/2006" xmlns:aink="http://schemas.microsoft.com/office/drawing/2016/ink" xmlns:am3d="http://schemas.microsoft.com/office/drawing/2017/model3d" xmlns:o="urn:schemas-microsoft-com:office:office" xmlns:oel="http://schemas.microsoft.com/office/2019/extlst" xmlns:r="http://schemas.openxmlformats.org/officeDocument/2006/relationships" xmlns:m="http://schemas.openxmlformats.org/officeDocument/2006/math" xmlns:v="urn:schemas-microsoft-com:vml" xmlns:wp14="http://schemas.microsoft.com/office/word/2010/wordprocessingDrawing" xmlns:wp="http://schemas.openxmlformats.org/drawingml/2006/wordprocessingDrawing" xmlns:w10="urn:schemas-microsoft-com:office:word" xmlns:w="http://schemas.openxmlformats.org/wordprocessingml/2006/main" xmlns:w14="http://schemas.microsoft.com/office/word/2010/wordml" xmlns:w15="http://schemas.microsoft.com/office/word/2012/wordml" xmlns:w16cex="http://schemas.microsoft.com/office/word/2018/wordml/cex" xmlns:w16cid="http://schemas.microsoft.com/office/word/2016/wordml/cid" xmlns:w16="http://schemas.microsoft.com/office/word/2018/wordml" xmlns:w16du="http://schemas.microsoft.com/office/word/2023/wordml/word16du" xmlns:w16sdtdh="http://schemas.microsoft.com/office/word/2020/wordml/sdtdatahash" xmlns:w16se="http://schemas.microsoft.com/office/word/2015/wordml/symex" xmlns:wpg="http://schemas.microsoft.com/office/word/2010/wordprocessingGroup" xmlns:wpi="http://schemas.microsoft.com/office/word/2010/wordprocessingInk" xmlns:wne="http://schemas.microsoft.com/office/word/2006/wordml" xmlns:wps="http://schemas.microsoft.com/office/word/2010/wordprocessingShape" mc:Ignorable="w14 w15 w16se w16cid w16 w16cex w16sdtdh w16du wp14">
   <w:sdt>
     <w:sdtPr>
-      <w:id w:val="-554082332"/>
+      <w:id w:val="1078404287"/>
       <w:docPartObj>
         <w:docPartGallery w:val="Page Numbers (Bottom of Page)"/>
         <w:docPartUnique/>
@@ -1314,6 +1547,16 @@
     </w:p>
   </w:footnote>
 </w:footnotes>
+</file>
+
+<file path=word/header1.xml><?xml version="1.0" encoding="utf-8"?>
+<w:hdr xmlns:wpc="http://schemas.microsoft.com/office/word/2010/wordprocessingCanvas" xmlns:cx="http://schemas.microsoft.com/office/drawing/2014/chartex" xmlns:cx1="http://schemas.microsoft.com/office/drawing/2015/9/8/chartex" xmlns:cx2="http://schemas.microsoft.com/office/drawing/2015/10/21/chartex" xmlns:cx3="http://schemas.microsoft.com/office/drawing/2016/5/9/chartex" xmlns:cx4="http://schemas.microsoft.com/office/drawing/2016/5/10/chartex" xmlns:cx5="http://schemas.microsoft.com/office/drawing/2016/5/11/chartex" xmlns:cx6="http://schemas.microsoft.com/office/drawing/2016/5/12/chartex" xmlns:cx7="http://schemas.microsoft.com/office/drawing/2016/5/13/chartex" xmlns:cx8="http://schemas.microsoft.com/office/drawing/2016/5/14/chartex" xmlns:mc="http://schemas.openxmlformats.org/markup-compatibility/2006" xmlns:aink="http://schemas.microsoft.com/office/drawing/2016/ink" xmlns:am3d="http://schemas.microsoft.com/office/drawing/2017/model3d" xmlns:o="urn:schemas-microsoft-com:office:office" xmlns:oel="http://schemas.microsoft.com/office/2019/extlst" xmlns:r="http://schemas.openxmlformats.org/officeDocument/2006/relationships" xmlns:m="http://schemas.openxmlformats.org/officeDocument/2006/math" xmlns:v="urn:schemas-microsoft-com:vml" xmlns:wp14="http://schemas.microsoft.com/office/word/2010/wordprocessingDrawing" xmlns:wp="http://schemas.openxmlformats.org/drawingml/2006/wordprocessingDrawing" xmlns:w10="urn:schemas-microsoft-com:office:word" xmlns:w="http://schemas.openxmlformats.org/wordprocessingml/2006/main" xmlns:w14="http://schemas.microsoft.com/office/word/2010/wordml" xmlns:w15="http://schemas.microsoft.com/office/word/2012/wordml" xmlns:w16cex="http://schemas.microsoft.com/office/word/2018/wordml/cex" xmlns:w16cid="http://schemas.microsoft.com/office/word/2016/wordml/cid" xmlns:w16="http://schemas.microsoft.com/office/word/2018/wordml" xmlns:w16du="http://schemas.microsoft.com/office/word/2023/wordml/word16du" xmlns:w16sdtdh="http://schemas.microsoft.com/office/word/2020/wordml/sdtdatahash" xmlns:w16se="http://schemas.microsoft.com/office/word/2015/wordml/symex" xmlns:wpg="http://schemas.microsoft.com/office/word/2010/wordprocessingGroup" xmlns:wpi="http://schemas.microsoft.com/office/word/2010/wordprocessingInk" xmlns:wne="http://schemas.microsoft.com/office/word/2006/wordml" xmlns:wps="http://schemas.microsoft.com/office/word/2010/wordprocessingShape" mc:Ignorable="w14 w15 w16se w16cid w16 w16cex w16sdtdh w16du wp14">
+  <w:p>
+    <w:pPr>
+      <w:pStyle w:val="Header"/>
+    </w:pPr>
+  </w:p>
+</w:hdr>
 </file>
 
 <file path=word/numbering.xml><?xml version="1.0" encoding="utf-8"?>
@@ -2153,9 +2396,9 @@
     <w:next w:val="Normal"/>
     <w:link w:val="Heading1Char"/>
     <w:autoRedefine/>
-    <w:uiPriority w:val="2"/>
+    <w:uiPriority w:val="9"/>
     <w:qFormat/>
-    <w:rsid w:val="006933B1"/>
+    <w:rsid w:val="003B7F22"/>
     <w:pPr>
       <w:keepNext/>
       <w:keepLines/>
@@ -2169,7 +2412,6 @@
     <w:rPr>
       <w:rFonts w:eastAsiaTheme="majorEastAsia" w:cstheme="majorBidi"/>
       <w:b/>
-      <w:color w:val="125370"/>
       <w:sz w:val="32"/>
       <w:szCs w:val="40"/>
     </w:rPr>
@@ -2182,7 +2424,7 @@
     <w:autoRedefine/>
     <w:uiPriority w:val="3"/>
     <w:qFormat/>
-    <w:rsid w:val="00371AE7"/>
+    <w:rsid w:val="003B7F22"/>
     <w:pPr>
       <w:keepNext/>
       <w:keepLines/>
@@ -2196,7 +2438,6 @@
     <w:rPr>
       <w:rFonts w:eastAsiaTheme="majorEastAsia" w:cstheme="majorBidi"/>
       <w:b/>
-      <w:color w:val="1B7AA5"/>
       <w:sz w:val="28"/>
       <w:szCs w:val="32"/>
     </w:rPr>
@@ -2208,7 +2449,7 @@
     <w:link w:val="Heading3Char"/>
     <w:uiPriority w:val="4"/>
     <w:qFormat/>
-    <w:rsid w:val="00C143F9"/>
+    <w:rsid w:val="003B7F22"/>
     <w:pPr>
       <w:keepNext/>
       <w:keepLines/>
@@ -2222,7 +2463,7 @@
     <w:rPr>
       <w:rFonts w:eastAsiaTheme="majorEastAsia" w:cstheme="majorBidi"/>
       <w:b/>
-      <w:color w:val="2093C6"/>
+      <w:color w:val="auto"/>
       <w:szCs w:val="28"/>
     </w:rPr>
   </w:style>
@@ -2388,12 +2629,12 @@
     <w:name w:val="Heading 1 Char"/>
     <w:basedOn w:val="DefaultParagraphFont"/>
     <w:link w:val="Heading1"/>
-    <w:uiPriority w:val="2"/>
-    <w:rsid w:val="006933B1"/>
+    <w:uiPriority w:val="9"/>
+    <w:rsid w:val="003B7F22"/>
     <w:rPr>
       <w:rFonts w:ascii="Calibri" w:eastAsiaTheme="majorEastAsia" w:hAnsi="Calibri" w:cstheme="majorBidi"/>
       <w:b/>
-      <w:color w:val="125370"/>
+      <w:color w:val="000000" w:themeColor="text1"/>
       <w:sz w:val="32"/>
       <w:szCs w:val="40"/>
     </w:rPr>
@@ -2403,11 +2644,11 @@
     <w:basedOn w:val="DefaultParagraphFont"/>
     <w:link w:val="Heading2"/>
     <w:uiPriority w:val="3"/>
-    <w:rsid w:val="00371AE7"/>
+    <w:rsid w:val="003B7F22"/>
     <w:rPr>
       <w:rFonts w:ascii="Calibri" w:eastAsiaTheme="majorEastAsia" w:hAnsi="Calibri" w:cstheme="majorBidi"/>
       <w:b/>
-      <w:color w:val="1B7AA5"/>
+      <w:color w:val="000000" w:themeColor="text1"/>
       <w:sz w:val="28"/>
       <w:szCs w:val="32"/>
     </w:rPr>
@@ -2417,11 +2658,10 @@
     <w:basedOn w:val="DefaultParagraphFont"/>
     <w:link w:val="Heading3"/>
     <w:uiPriority w:val="4"/>
-    <w:rsid w:val="00C143F9"/>
+    <w:rsid w:val="003B7F22"/>
     <w:rPr>
       <w:rFonts w:ascii="Calibri" w:eastAsiaTheme="majorEastAsia" w:hAnsi="Calibri" w:cstheme="majorBidi"/>
       <w:b/>
-      <w:color w:val="2093C6"/>
       <w:sz w:val="24"/>
       <w:szCs w:val="28"/>
     </w:rPr>
@@ -2590,17 +2830,15 @@
     <w:link w:val="QuoteChar"/>
     <w:uiPriority w:val="29"/>
     <w:qFormat/>
-    <w:rsid w:val="003E1BEB"/>
+    <w:rsid w:val="0083770F"/>
     <w:pPr>
       <w:spacing w:before="240" w:after="240" w:line="240" w:lineRule="auto"/>
       <w:ind w:left="720" w:right="720"/>
-      <w:jc w:val="center"/>
     </w:pPr>
     <w:rPr>
       <w:i/>
       <w:iCs/>
       <w:color w:val="404040" w:themeColor="text1" w:themeTint="BF"/>
-      <w:sz w:val="22"/>
     </w:rPr>
   </w:style>
   <w:style w:type="character" w:customStyle="1" w:styleId="QuoteChar">
@@ -2608,12 +2846,13 @@
     <w:basedOn w:val="DefaultParagraphFont"/>
     <w:link w:val="Quote"/>
     <w:uiPriority w:val="29"/>
-    <w:rsid w:val="003E1BEB"/>
+    <w:rsid w:val="0083770F"/>
     <w:rPr>
       <w:rFonts w:ascii="Calibri" w:hAnsi="Calibri"/>
       <w:i/>
       <w:iCs/>
       <w:color w:val="404040" w:themeColor="text1" w:themeTint="BF"/>
+      <w:sz w:val="24"/>
     </w:rPr>
   </w:style>
   <w:style w:type="paragraph" w:styleId="ListParagraph">
@@ -2738,7 +2977,7 @@
     <w:uiPriority w:val="39"/>
     <w:unhideWhenUsed/>
     <w:qFormat/>
-    <w:rsid w:val="00522B58"/>
+    <w:rsid w:val="002334BE"/>
     <w:pPr>
       <w:numPr>
         <w:numId w:val="0"/>
@@ -2749,7 +2988,6 @@
     <w:rPr>
       <w:rFonts w:asciiTheme="majorHAnsi" w:hAnsiTheme="majorHAnsi"/>
       <w:caps/>
-      <w:color w:val="156082" w:themeColor="accent1"/>
       <w:kern w:val="0"/>
       <w:sz w:val="36"/>
       <w:szCs w:val="32"/>
@@ -2834,14 +3072,13 @@
     <w:next w:val="Normal"/>
     <w:uiPriority w:val="35"/>
     <w:qFormat/>
-    <w:rsid w:val="00091914"/>
+    <w:rsid w:val="002334BE"/>
     <w:pPr>
       <w:spacing w:after="120"/>
     </w:pPr>
     <w:rPr>
       <w:i/>
       <w:iCs/>
-      <w:color w:val="0088B8"/>
       <w:szCs w:val="18"/>
     </w:rPr>
   </w:style>
@@ -2917,7 +3154,7 @@
     <w:name w:val="Πίνακας κριτηρίων αξιολόγησης"/>
     <w:basedOn w:val="TableNormal"/>
     <w:uiPriority w:val="99"/>
-    <w:rsid w:val="008C2003"/>
+    <w:rsid w:val="001A1892"/>
     <w:pPr>
       <w:spacing w:after="0" w:line="240" w:lineRule="auto"/>
       <w:jc w:val="center"/>
@@ -2943,7 +3180,7 @@
       <w:jc w:val="center"/>
     </w:trPr>
     <w:tcPr>
-      <w:shd w:val="clear" w:color="auto" w:fill="EEF7FC"/>
+      <w:shd w:val="clear" w:color="auto" w:fill="E0E0E0"/>
       <w:vAlign w:val="center"/>
     </w:tcPr>
     <w:tblStylePr w:type="firstRow">
@@ -2989,9 +3226,9 @@
     <w:link w:val="FigureChar"/>
     <w:uiPriority w:val="7"/>
     <w:qFormat/>
-    <w:rsid w:val="00091914"/>
-    <w:rPr>
-      <w:color w:val="215E99" w:themeColor="text2" w:themeTint="BF"/>
+    <w:rsid w:val="002334BE"/>
+    <w:rPr>
+      <w:color w:val="auto"/>
     </w:rPr>
   </w:style>
   <w:style w:type="character" w:customStyle="1" w:styleId="FigureChar">
@@ -2999,12 +3236,11 @@
     <w:basedOn w:val="DefaultParagraphFont"/>
     <w:link w:val="Figure"/>
     <w:uiPriority w:val="7"/>
-    <w:rsid w:val="00091914"/>
+    <w:rsid w:val="002334BE"/>
     <w:rPr>
       <w:rFonts w:ascii="Calibri" w:hAnsi="Calibri"/>
       <w:i/>
       <w:iCs/>
-      <w:color w:val="215E99" w:themeColor="text2" w:themeTint="BF"/>
       <w:sz w:val="24"/>
       <w:szCs w:val="18"/>
     </w:rPr>
@@ -3308,11 +3544,31 @@
 </file>
 
 <file path=customXml/item1.xml><?xml version="1.0" encoding="utf-8"?>
-<b:Sources xmlns:b="http://schemas.openxmlformats.org/officeDocument/2006/bibliography" xmlns="http://schemas.openxmlformats.org/officeDocument/2006/bibliography" SelectedStyle="\APASixthEditionOfficeOnline.xsl" StyleName="APA" Version="6"/>
+<b:Sources xmlns:b="http://schemas.openxmlformats.org/officeDocument/2006/bibliography" xmlns="http://schemas.openxmlformats.org/officeDocument/2006/bibliography" SelectedStyle="\APASixthEditionOfficeOnline.xsl" StyleName="APA" Version="6">
+  <b:Source>
+    <b:Tag>Geo10</b:Tag>
+    <b:SourceType>Book</b:SourceType>
+    <b:Guid>{EF377635-E30A-45FA-B1FF-DB1BB31C3708}</b:Guid>
+    <b:Author>
+      <b:Author>
+        <b:NameList>
+          <b:Person>
+            <b:Last>Pappas</b:Last>
+            <b:First>George</b:First>
+          </b:Person>
+        </b:NameList>
+      </b:Author>
+    </b:Author>
+    <b:Title>Athlisis</b:Title>
+    <b:Year>2010</b:Year>
+    <b:City>ioannina</b:City>
+    <b:RefOrder>1</b:RefOrder>
+  </b:Source>
+</b:Sources>
 </file>
 
 <file path=customXml/itemProps1.xml><?xml version="1.0" encoding="utf-8"?>
-<ds:datastoreItem xmlns:ds="http://schemas.openxmlformats.org/officeDocument/2006/customXml" ds:itemID="{175183CA-4C35-4A16-A8AF-871510C49C2F}">
+<ds:datastoreItem xmlns:ds="http://schemas.openxmlformats.org/officeDocument/2006/customXml" ds:itemID="{4CE11563-14E6-409D-8DC4-C91658F7CA05}">
   <ds:schemaRefs>
     <ds:schemaRef ds:uri="http://schemas.openxmlformats.org/officeDocument/2006/bibliography"/>
   </ds:schemaRefs>

</xml_diff>